<commit_message>
Revisados alguns tópicos do trabalho escrito.
</commit_message>
<xml_diff>
--- a/Trabalho Final/Projeto Sistemas Embarcados Rev1.docx
+++ b/Trabalho Final/Projeto Sistemas Embarcados Rev1.docx
@@ -28,8 +28,6 @@
               <w:widowControl/>
               <w:jc w:val="center"/>
             </w:pPr>
-            <w:bookmarkStart w:id="0" w:name="_GoBack"/>
-            <w:bookmarkEnd w:id="0"/>
             <w:r>
               <w:rPr>
                 <w:rFonts w:cs="Arial"/>
@@ -4635,8 +4633,8 @@
           <w:lang w:val="pt-BR"/>
         </w:rPr>
       </w:pPr>
-      <w:bookmarkStart w:id="1" w:name="_Toc423861449"/>
-      <w:bookmarkStart w:id="2" w:name="_Toc423904915"/>
+      <w:bookmarkStart w:id="0" w:name="_Toc423861449"/>
+      <w:bookmarkStart w:id="1" w:name="_Toc423904915"/>
       <w:r>
         <w:rPr>
           <w:lang w:val="pt-BR"/>
@@ -4644,30 +4642,30 @@
         <w:lastRenderedPageBreak/>
         <w:t>OBJETIVO</w:t>
       </w:r>
+      <w:bookmarkEnd w:id="0"/>
       <w:bookmarkEnd w:id="1"/>
+    </w:p>
+    <w:p/>
+    <w:p>
+      <w:pPr>
+        <w:ind w:firstLine="709"/>
+      </w:pPr>
+      <w:r>
+        <w:t>Este trabalho tem como objetivo apresentar a motivação e o projeto de um equipamento chamado Controlador de Carga, utilizado no gerenciamento da carga de bancos de baterias utilizados em sistemas fotovoltaicos.</w:t>
+      </w:r>
+    </w:p>
+    <w:p>
+      <w:pPr>
+        <w:pStyle w:val="Ttulo1"/>
+      </w:pPr>
+      <w:bookmarkStart w:id="2" w:name="_Toc423904916"/>
+      <w:r>
+        <w:rPr>
+          <w:lang w:val="pt-BR"/>
+        </w:rPr>
+        <w:t>INTRODUÇÃO</w:t>
+      </w:r>
       <w:bookmarkEnd w:id="2"/>
-    </w:p>
-    <w:p/>
-    <w:p>
-      <w:pPr>
-        <w:ind w:firstLine="709"/>
-      </w:pPr>
-      <w:r>
-        <w:t>Este trabalho tem como objetivo apresentar a motivação e o projeto de um equipamento chamado Controlador de Carga, utilizado no gerenciamento da carga de bancos de baterias utilizados em sistemas fotovoltaicos.</w:t>
-      </w:r>
-    </w:p>
-    <w:p>
-      <w:pPr>
-        <w:pStyle w:val="Ttulo1"/>
-      </w:pPr>
-      <w:bookmarkStart w:id="3" w:name="_Toc423904916"/>
-      <w:r>
-        <w:rPr>
-          <w:lang w:val="pt-BR"/>
-        </w:rPr>
-        <w:t>INTRODUÇÃO</w:t>
-      </w:r>
-      <w:bookmarkEnd w:id="3"/>
     </w:p>
     <w:p>
       <w:pPr>
@@ -4811,32 +4809,19 @@
         <w:pStyle w:val="Legenda"/>
         <w:jc w:val="center"/>
       </w:pPr>
-      <w:bookmarkStart w:id="4" w:name="_Ref423854503"/>
+      <w:bookmarkStart w:id="3" w:name="_Ref423854503"/>
       <w:r>
         <w:t xml:space="preserve">Figura </w:t>
       </w:r>
-      <w:r>
-        <w:fldChar w:fldCharType="begin"/>
-      </w:r>
-      <w:r>
-        <w:instrText xml:space="preserve"> SEQ Figura \* ARABIC </w:instrText>
-      </w:r>
-      <w:r>
-        <w:fldChar w:fldCharType="separate"/>
-      </w:r>
-      <w:r>
-        <w:rPr>
-          <w:noProof/>
-        </w:rPr>
-        <w:t>1</w:t>
-      </w:r>
-      <w:r>
-        <w:rPr>
-          <w:noProof/>
-        </w:rPr>
-        <w:fldChar w:fldCharType="end"/>
-      </w:r>
-      <w:bookmarkEnd w:id="4"/>
+      <w:fldSimple w:instr=" SEQ Figura \* ARABIC ">
+        <w:r>
+          <w:rPr>
+            <w:noProof/>
+          </w:rPr>
+          <w:t>1</w:t>
+        </w:r>
+      </w:fldSimple>
+      <w:bookmarkEnd w:id="3"/>
       <w:r>
         <w:t xml:space="preserve"> - Esquema básico de uma célula fotovoltaica.</w:t>
       </w:r>
@@ -4940,32 +4925,19 @@
         <w:pStyle w:val="Legenda"/>
         <w:jc w:val="center"/>
       </w:pPr>
-      <w:bookmarkStart w:id="5" w:name="_Ref423854874"/>
+      <w:bookmarkStart w:id="4" w:name="_Ref423854874"/>
       <w:r>
         <w:t xml:space="preserve">Figura </w:t>
       </w:r>
-      <w:r>
-        <w:fldChar w:fldCharType="begin"/>
-      </w:r>
-      <w:r>
-        <w:instrText xml:space="preserve"> SEQ Figura \* ARABIC </w:instrText>
-      </w:r>
-      <w:r>
-        <w:fldChar w:fldCharType="separate"/>
-      </w:r>
-      <w:r>
-        <w:rPr>
-          <w:noProof/>
-        </w:rPr>
-        <w:t>2</w:t>
-      </w:r>
-      <w:r>
-        <w:rPr>
-          <w:noProof/>
-        </w:rPr>
-        <w:fldChar w:fldCharType="end"/>
-      </w:r>
-      <w:bookmarkEnd w:id="5"/>
+      <w:fldSimple w:instr=" SEQ Figura \* ARABIC ">
+        <w:r>
+          <w:rPr>
+            <w:noProof/>
+          </w:rPr>
+          <w:t>2</w:t>
+        </w:r>
+      </w:fldSimple>
+      <w:bookmarkEnd w:id="4"/>
       <w:r>
         <w:t xml:space="preserve"> - E</w:t>
       </w:r>
@@ -5545,71 +5517,58 @@
           <w:rFonts w:cs="Arial"/>
         </w:rPr>
       </w:pPr>
-      <w:bookmarkStart w:id="6" w:name="_Ref423857206"/>
+      <w:bookmarkStart w:id="5" w:name="_Ref423857206"/>
       <w:r>
         <w:t xml:space="preserve">Figura </w:t>
       </w:r>
-      <w:r>
-        <w:fldChar w:fldCharType="begin"/>
-      </w:r>
-      <w:r>
-        <w:instrText xml:space="preserve"> SEQ Figura \* ARABIC </w:instrText>
-      </w:r>
-      <w:r>
-        <w:fldChar w:fldCharType="separate"/>
-      </w:r>
-      <w:r>
-        <w:rPr>
-          <w:noProof/>
-        </w:rPr>
-        <w:t>3</w:t>
-      </w:r>
-      <w:r>
-        <w:rPr>
-          <w:noProof/>
-        </w:rPr>
-        <w:fldChar w:fldCharType="end"/>
+      <w:fldSimple w:instr=" SEQ Figura \* ARABIC ">
+        <w:r>
+          <w:rPr>
+            <w:noProof/>
+          </w:rPr>
+          <w:t>3</w:t>
+        </w:r>
+      </w:fldSimple>
+      <w:bookmarkEnd w:id="5"/>
+      <w:r>
+        <w:t xml:space="preserve"> - Fluxograma do método Perturba e Observa.</w:t>
+      </w:r>
+    </w:p>
+    <w:p>
+      <w:pPr>
+        <w:ind w:firstLine="709"/>
+        <w:rPr>
+          <w:rFonts w:cs="Arial"/>
+        </w:rPr>
+      </w:pPr>
+    </w:p>
+    <w:p>
+      <w:pPr>
+        <w:ind w:firstLine="709"/>
+        <w:rPr>
+          <w:rFonts w:cs="Arial"/>
+        </w:rPr>
+      </w:pPr>
+    </w:p>
+    <w:p>
+      <w:pPr>
+        <w:pStyle w:val="Ttulo1"/>
+        <w:rPr>
+          <w:lang w:val="pt-BR"/>
+        </w:rPr>
+      </w:pPr>
+      <w:bookmarkStart w:id="6" w:name="_Toc423861451"/>
+      <w:bookmarkStart w:id="7" w:name="_Ref423880009"/>
+      <w:bookmarkStart w:id="8" w:name="_Toc423904917"/>
+      <w:r>
+        <w:rPr>
+          <w:lang w:val="pt-BR"/>
+        </w:rPr>
+        <w:t>ESPECIFICAÇÃO DO CONVERSOR E PROJETO</w:t>
       </w:r>
       <w:bookmarkEnd w:id="6"/>
-      <w:r>
-        <w:t xml:space="preserve"> - Fluxograma do método Perturba e Observa.</w:t>
-      </w:r>
-    </w:p>
-    <w:p>
-      <w:pPr>
-        <w:ind w:firstLine="709"/>
-        <w:rPr>
-          <w:rFonts w:cs="Arial"/>
-        </w:rPr>
-      </w:pPr>
-    </w:p>
-    <w:p>
-      <w:pPr>
-        <w:ind w:firstLine="709"/>
-        <w:rPr>
-          <w:rFonts w:cs="Arial"/>
-        </w:rPr>
-      </w:pPr>
-    </w:p>
-    <w:p>
-      <w:pPr>
-        <w:pStyle w:val="Ttulo1"/>
-        <w:rPr>
-          <w:lang w:val="pt-BR"/>
-        </w:rPr>
-      </w:pPr>
-      <w:bookmarkStart w:id="7" w:name="_Toc423861451"/>
-      <w:bookmarkStart w:id="8" w:name="_Ref423880009"/>
-      <w:bookmarkStart w:id="9" w:name="_Toc423904917"/>
-      <w:r>
-        <w:rPr>
-          <w:lang w:val="pt-BR"/>
-        </w:rPr>
-        <w:t>ESPECIFICAÇÃO DO CONVERSOR E PROJETO</w:t>
-      </w:r>
       <w:bookmarkEnd w:id="7"/>
       <w:bookmarkEnd w:id="8"/>
-      <w:bookmarkEnd w:id="9"/>
     </w:p>
     <w:p>
       <w:pPr>
@@ -5754,32 +5713,19 @@
           <w:rFonts w:cs="Arial"/>
         </w:rPr>
       </w:pPr>
-      <w:bookmarkStart w:id="10" w:name="_Ref423859505"/>
+      <w:bookmarkStart w:id="9" w:name="_Ref423859505"/>
       <w:r>
         <w:t xml:space="preserve">Figura </w:t>
       </w:r>
-      <w:r>
-        <w:fldChar w:fldCharType="begin"/>
-      </w:r>
-      <w:r>
-        <w:instrText xml:space="preserve"> SEQ Figura \* ARABIC </w:instrText>
-      </w:r>
-      <w:r>
-        <w:fldChar w:fldCharType="separate"/>
-      </w:r>
-      <w:r>
-        <w:rPr>
-          <w:noProof/>
-        </w:rPr>
-        <w:t>4</w:t>
-      </w:r>
-      <w:r>
-        <w:rPr>
-          <w:noProof/>
-        </w:rPr>
-        <w:fldChar w:fldCharType="end"/>
-      </w:r>
-      <w:bookmarkEnd w:id="10"/>
+      <w:fldSimple w:instr=" SEQ Figura \* ARABIC ">
+        <w:r>
+          <w:rPr>
+            <w:noProof/>
+          </w:rPr>
+          <w:t>4</w:t>
+        </w:r>
+      </w:fldSimple>
+      <w:bookmarkEnd w:id="9"/>
       <w:r>
         <w:t xml:space="preserve"> - Circuito do conversor Buck.</w:t>
       </w:r>
@@ -5946,35 +5892,19 @@
           <w:rFonts w:cs="Arial"/>
         </w:rPr>
       </w:pPr>
-      <w:bookmarkStart w:id="11" w:name="_Ref423859616"/>
+      <w:bookmarkStart w:id="10" w:name="_Ref423859616"/>
       <w:r>
         <w:t xml:space="preserve">Figura </w:t>
       </w:r>
-      <w:r>
-        <w:fldChar w:fldCharType="begin"/>
-      </w:r>
-      <w:r>
-        <w:instrText xml:space="preserve"> SEQ Figura \* A</w:instrText>
-      </w:r>
-      <w:r>
-        <w:instrText xml:space="preserve">RABIC </w:instrText>
-      </w:r>
-      <w:r>
-        <w:fldChar w:fldCharType="separate"/>
-      </w:r>
-      <w:r>
-        <w:rPr>
-          <w:noProof/>
-        </w:rPr>
-        <w:t>5</w:t>
-      </w:r>
-      <w:r>
-        <w:rPr>
-          <w:noProof/>
-        </w:rPr>
-        <w:fldChar w:fldCharType="end"/>
-      </w:r>
-      <w:bookmarkEnd w:id="11"/>
+      <w:fldSimple w:instr=" SEQ Figura \* ARABIC ">
+        <w:r>
+          <w:rPr>
+            <w:noProof/>
+          </w:rPr>
+          <w:t>5</w:t>
+        </w:r>
+      </w:fldSimple>
+      <w:bookmarkEnd w:id="10"/>
       <w:r>
         <w:t xml:space="preserve"> - Circuito conversor </w:t>
       </w:r>
@@ -6234,7 +6164,7 @@
           <w:lang w:val="pt-BR"/>
         </w:rPr>
       </w:pPr>
-      <w:bookmarkStart w:id="12" w:name="_Toc423904918"/>
+      <w:bookmarkStart w:id="11" w:name="_Toc423904918"/>
       <w:r>
         <w:rPr>
           <w:lang w:val="pt-BR"/>
@@ -6242,87 +6172,87 @@
         <w:lastRenderedPageBreak/>
         <w:t>PROJETO CONCEITUAL E SIMULAÇÃO DO CONVERSOR</w:t>
       </w:r>
+      <w:bookmarkEnd w:id="11"/>
+    </w:p>
+    <w:p>
+      <w:pPr>
+        <w:ind w:firstLine="709"/>
+        <w:rPr>
+          <w:rFonts w:cs="Arial"/>
+        </w:rPr>
+      </w:pPr>
+      <w:r>
+        <w:rPr>
+          <w:rFonts w:cs="Arial"/>
+        </w:rPr>
+        <w:t xml:space="preserve">Para validar a proposta apresentada no Capítulo </w:t>
+      </w:r>
+      <w:r>
+        <w:rPr>
+          <w:rFonts w:cs="Arial"/>
+        </w:rPr>
+        <w:fldChar w:fldCharType="begin"/>
+      </w:r>
+      <w:r>
+        <w:rPr>
+          <w:rFonts w:cs="Arial"/>
+        </w:rPr>
+        <w:instrText xml:space="preserve"> REF _Ref423880009 \r \h </w:instrText>
+      </w:r>
+      <w:r>
+        <w:rPr>
+          <w:rFonts w:cs="Arial"/>
+        </w:rPr>
+      </w:r>
+      <w:r>
+        <w:rPr>
+          <w:rFonts w:cs="Arial"/>
+        </w:rPr>
+        <w:fldChar w:fldCharType="separate"/>
+      </w:r>
+      <w:r>
+        <w:rPr>
+          <w:rFonts w:cs="Arial"/>
+        </w:rPr>
+        <w:t>3</w:t>
+      </w:r>
+      <w:r>
+        <w:rPr>
+          <w:rFonts w:cs="Arial"/>
+        </w:rPr>
+        <w:fldChar w:fldCharType="end"/>
+      </w:r>
+      <w:r>
+        <w:rPr>
+          <w:rFonts w:cs="Arial"/>
+        </w:rPr>
+        <w:t xml:space="preserve"> será realizado o projeto conceitual para validação através de simulação no PSIM. O projeto conceitual consiste na implementação do circuito elementar de potência e do algoritmo simplificado de controle</w:t>
+      </w:r>
+      <w:r>
+        <w:rPr>
+          <w:rFonts w:cs="Arial"/>
+        </w:rPr>
+        <w:t>.</w:t>
+      </w:r>
+    </w:p>
+    <w:p>
+      <w:pPr>
+        <w:pStyle w:val="Ttulo2"/>
+      </w:pPr>
+      <w:bookmarkStart w:id="12" w:name="_Toc423904919"/>
+      <w:r>
+        <w:rPr>
+          <w:lang w:val="pt-BR"/>
+        </w:rPr>
+        <w:t xml:space="preserve">PROJETO </w:t>
+      </w:r>
+      <w:r>
+        <w:rPr>
+          <w:lang w:val="pt-BR"/>
+        </w:rPr>
+        <w:t>CONCEITUAL CIRCUITO DE POTÊNCIA</w:t>
+      </w:r>
       <w:bookmarkEnd w:id="12"/>
-    </w:p>
-    <w:p>
-      <w:pPr>
-        <w:ind w:firstLine="709"/>
-        <w:rPr>
-          <w:rFonts w:cs="Arial"/>
-        </w:rPr>
-      </w:pPr>
-      <w:r>
-        <w:rPr>
-          <w:rFonts w:cs="Arial"/>
-        </w:rPr>
-        <w:t xml:space="preserve">Para validar a proposta apresentada no Capítulo </w:t>
-      </w:r>
-      <w:r>
-        <w:rPr>
-          <w:rFonts w:cs="Arial"/>
-        </w:rPr>
-        <w:fldChar w:fldCharType="begin"/>
-      </w:r>
-      <w:r>
-        <w:rPr>
-          <w:rFonts w:cs="Arial"/>
-        </w:rPr>
-        <w:instrText xml:space="preserve"> REF _Ref423880009 \r \h </w:instrText>
-      </w:r>
-      <w:r>
-        <w:rPr>
-          <w:rFonts w:cs="Arial"/>
-        </w:rPr>
-      </w:r>
-      <w:r>
-        <w:rPr>
-          <w:rFonts w:cs="Arial"/>
-        </w:rPr>
-        <w:fldChar w:fldCharType="separate"/>
-      </w:r>
-      <w:r>
-        <w:rPr>
-          <w:rFonts w:cs="Arial"/>
-        </w:rPr>
-        <w:t>3</w:t>
-      </w:r>
-      <w:r>
-        <w:rPr>
-          <w:rFonts w:cs="Arial"/>
-        </w:rPr>
-        <w:fldChar w:fldCharType="end"/>
-      </w:r>
-      <w:r>
-        <w:rPr>
-          <w:rFonts w:cs="Arial"/>
-        </w:rPr>
-        <w:t xml:space="preserve"> será realizado o projeto conceitual para validação através de simulação no PSIM. O projeto conceitual consiste na implementação do circuito elementar de potência e do algoritmo simplificado de controle</w:t>
-      </w:r>
-      <w:r>
-        <w:rPr>
-          <w:rFonts w:cs="Arial"/>
-        </w:rPr>
-        <w:t>.</w:t>
-      </w:r>
-    </w:p>
-    <w:p>
-      <w:pPr>
-        <w:pStyle w:val="Ttulo2"/>
-      </w:pPr>
-      <w:bookmarkStart w:id="13" w:name="_Toc423904919"/>
-      <w:r>
-        <w:rPr>
-          <w:lang w:val="pt-BR"/>
-        </w:rPr>
-        <w:t xml:space="preserve">PROJETO </w:t>
-      </w:r>
-      <w:r>
-        <w:rPr>
-          <w:lang w:val="pt-BR"/>
-        </w:rPr>
-        <w:t>CONCEITUAL CIRCUITO DE POTÊNCIA</w:t>
-      </w:r>
-      <w:bookmarkEnd w:id="13"/>
     </w:p>
     <w:p>
       <w:pPr>
@@ -6475,32 +6405,19 @@
         <w:keepNext/>
         <w:jc w:val="center"/>
       </w:pPr>
-      <w:bookmarkStart w:id="14" w:name="_Ref423892757"/>
+      <w:bookmarkStart w:id="13" w:name="_Ref423892757"/>
       <w:r>
         <w:t xml:space="preserve">Figura </w:t>
       </w:r>
-      <w:r>
-        <w:fldChar w:fldCharType="begin"/>
-      </w:r>
-      <w:r>
-        <w:instrText xml:space="preserve"> SEQ Figura \* ARABIC </w:instrText>
-      </w:r>
-      <w:r>
-        <w:fldChar w:fldCharType="separate"/>
-      </w:r>
-      <w:r>
-        <w:rPr>
-          <w:noProof/>
-        </w:rPr>
-        <w:t>6</w:t>
-      </w:r>
-      <w:r>
-        <w:rPr>
-          <w:noProof/>
-        </w:rPr>
-        <w:fldChar w:fldCharType="end"/>
-      </w:r>
-      <w:bookmarkEnd w:id="14"/>
+      <w:fldSimple w:instr=" SEQ Figura \* ARABIC ">
+        <w:r>
+          <w:rPr>
+            <w:noProof/>
+          </w:rPr>
+          <w:t>6</w:t>
+        </w:r>
+      </w:fldSimple>
+      <w:bookmarkEnd w:id="13"/>
       <w:r>
         <w:t xml:space="preserve"> - Circuito de Potência Simulado</w:t>
       </w:r>
@@ -6789,14 +6706,14 @@
           <w:lang w:val="pt-BR"/>
         </w:rPr>
       </w:pPr>
-      <w:bookmarkStart w:id="15" w:name="_Toc423904920"/>
+      <w:bookmarkStart w:id="14" w:name="_Toc423904920"/>
       <w:r>
         <w:rPr>
           <w:lang w:val="pt-BR"/>
         </w:rPr>
         <w:t>PROJETO CONCEITUAL CIRCUITO DE CONTROLE</w:t>
       </w:r>
-      <w:bookmarkEnd w:id="15"/>
+      <w:bookmarkEnd w:id="14"/>
     </w:p>
     <w:p>
       <w:pPr>
@@ -6888,32 +6805,19 @@
         <w:keepNext/>
         <w:jc w:val="center"/>
       </w:pPr>
-      <w:bookmarkStart w:id="16" w:name="_Ref423896317"/>
+      <w:bookmarkStart w:id="15" w:name="_Ref423896317"/>
       <w:r>
         <w:t xml:space="preserve">Figura </w:t>
       </w:r>
-      <w:r>
-        <w:fldChar w:fldCharType="begin"/>
-      </w:r>
-      <w:r>
-        <w:instrText xml:space="preserve"> SEQ Figura \* ARABIC </w:instrText>
-      </w:r>
-      <w:r>
-        <w:fldChar w:fldCharType="separate"/>
-      </w:r>
-      <w:r>
-        <w:rPr>
-          <w:noProof/>
-        </w:rPr>
-        <w:t>7</w:t>
-      </w:r>
-      <w:r>
-        <w:rPr>
-          <w:noProof/>
-        </w:rPr>
-        <w:fldChar w:fldCharType="end"/>
-      </w:r>
-      <w:bookmarkEnd w:id="16"/>
+      <w:fldSimple w:instr=" SEQ Figura \* ARABIC ">
+        <w:r>
+          <w:rPr>
+            <w:noProof/>
+          </w:rPr>
+          <w:t>7</w:t>
+        </w:r>
+      </w:fldSimple>
+      <w:bookmarkEnd w:id="15"/>
       <w:r>
         <w:t xml:space="preserve"> - Circuito de Controle Utilizado na Simulação</w:t>
       </w:r>
@@ -7074,14 +6978,14 @@
       <w:pPr>
         <w:pStyle w:val="Ttulo2"/>
       </w:pPr>
-      <w:bookmarkStart w:id="17" w:name="_Toc423904921"/>
+      <w:bookmarkStart w:id="16" w:name="_Toc423904921"/>
       <w:r>
         <w:rPr>
           <w:lang w:val="pt-BR"/>
         </w:rPr>
         <w:t>RESULTADOS OBTIDOS NA SIMULAÇÃO</w:t>
       </w:r>
-      <w:bookmarkEnd w:id="17"/>
+      <w:bookmarkEnd w:id="16"/>
     </w:p>
     <w:p>
       <w:pPr>
@@ -7106,7 +7010,7 @@
           <w:lang w:val="pt-BR"/>
         </w:rPr>
       </w:pPr>
-      <w:bookmarkStart w:id="18" w:name="_Toc423904922"/>
+      <w:bookmarkStart w:id="17" w:name="_Toc423904922"/>
       <w:r>
         <w:rPr>
           <w:lang w:val="pt-BR"/>
@@ -7126,15 +7030,183 @@
         </w:rPr>
         <w:t>DETALHADO DO CONVERSOR</w:t>
       </w:r>
+      <w:bookmarkEnd w:id="17"/>
+    </w:p>
+    <w:p>
+      <w:pPr>
+        <w:ind w:firstLine="709"/>
+        <w:rPr>
+          <w:rFonts w:cs="Arial"/>
+        </w:rPr>
+      </w:pPr>
+    </w:p>
+    <w:p>
+      <w:pPr>
+        <w:ind w:firstLine="709"/>
+        <w:rPr>
+          <w:rFonts w:cs="Arial"/>
+        </w:rPr>
+      </w:pPr>
+      <w:r>
+        <w:rPr>
+          <w:rFonts w:cs="Arial"/>
+        </w:rPr>
+        <w:t>Neste capí</w:t>
+      </w:r>
+      <w:r>
+        <w:rPr>
+          <w:rFonts w:cs="Arial"/>
+        </w:rPr>
+        <w:t xml:space="preserve">tulo </w:t>
+      </w:r>
+      <w:r>
+        <w:rPr>
+          <w:rFonts w:cs="Arial"/>
+        </w:rPr>
+        <w:t>será</w:t>
+      </w:r>
+      <w:r>
+        <w:rPr>
+          <w:rFonts w:cs="Arial"/>
+        </w:rPr>
+        <w:t xml:space="preserve"> </w:t>
+      </w:r>
+      <w:r>
+        <w:rPr>
+          <w:rFonts w:cs="Arial"/>
+        </w:rPr>
+        <w:t xml:space="preserve">apresentado o projeto detalhado do conversor </w:t>
+      </w:r>
+      <w:r>
+        <w:rPr>
+          <w:rFonts w:cs="Arial"/>
+        </w:rPr>
+        <w:t>discutindo</w:t>
+      </w:r>
+      <w:r>
+        <w:rPr>
+          <w:rFonts w:cs="Arial"/>
+        </w:rPr>
+        <w:t xml:space="preserve"> as soluções adotadas para realizar o projeto físico do </w:t>
+      </w:r>
+      <w:r>
+        <w:rPr>
+          <w:rFonts w:cs="Arial"/>
+        </w:rPr>
+        <w:t>mesmo</w:t>
+      </w:r>
+      <w:r>
+        <w:rPr>
+          <w:rFonts w:cs="Arial"/>
+        </w:rPr>
+        <w:t xml:space="preserve">. </w:t>
+      </w:r>
+    </w:p>
+    <w:p>
+      <w:pPr>
+        <w:pStyle w:val="Ttulo2"/>
+        <w:rPr>
+          <w:lang w:val="pt-BR"/>
+        </w:rPr>
+      </w:pPr>
+      <w:bookmarkStart w:id="18" w:name="_Toc423904923"/>
+      <w:r>
+        <w:rPr>
+          <w:lang w:val="pt-BR"/>
+        </w:rPr>
+        <w:t>PROJETO DO CIRCUITO ELETRÔNICO</w:t>
+      </w:r>
       <w:bookmarkEnd w:id="18"/>
     </w:p>
     <w:p>
       <w:pPr>
         <w:ind w:firstLine="709"/>
-        <w:rPr>
-          <w:rFonts w:cs="Arial"/>
-        </w:rPr>
-      </w:pPr>
+      </w:pPr>
+      <w:r>
+        <w:rPr>
+          <w:rFonts w:cs="Arial"/>
+        </w:rPr>
+        <w:t xml:space="preserve">Para realizar o projeto físico do conversor foi </w:t>
+      </w:r>
+      <w:r>
+        <w:rPr>
+          <w:rFonts w:cs="Arial"/>
+        </w:rPr>
+        <w:t>utilizada</w:t>
+      </w:r>
+      <w:r>
+        <w:rPr>
+          <w:rFonts w:cs="Arial"/>
+        </w:rPr>
+        <w:t xml:space="preserve"> a ferramenta de</w:t>
+      </w:r>
+      <w:r>
+        <w:rPr>
+          <w:rFonts w:cs="Arial"/>
+        </w:rPr>
+        <w:t xml:space="preserve"> </w:t>
+      </w:r>
+      <w:r>
+        <w:rPr>
+          <w:rFonts w:cs="Arial"/>
+        </w:rPr>
+        <w:t>Software EDA (</w:t>
+      </w:r>
+      <w:r>
+        <w:rPr>
+          <w:rFonts w:cs="Arial"/>
+          <w:i/>
+        </w:rPr>
+        <w:t>Electronic Design Automation</w:t>
+      </w:r>
+      <w:r>
+        <w:rPr>
+          <w:rFonts w:cs="Arial"/>
+        </w:rPr>
+        <w:t xml:space="preserve">) </w:t>
+      </w:r>
+      <w:r>
+        <w:rPr>
+          <w:rFonts w:cs="Arial"/>
+          <w:i/>
+        </w:rPr>
+        <w:t>Altium Designer</w:t>
+      </w:r>
+      <w:r>
+        <w:rPr>
+          <w:rFonts w:cs="Arial"/>
+        </w:rPr>
+        <w:t xml:space="preserve">. Com a plataforma </w:t>
+      </w:r>
+      <w:r>
+        <w:rPr>
+          <w:rFonts w:cs="Arial"/>
+          <w:i/>
+        </w:rPr>
+        <w:t>Altium</w:t>
+      </w:r>
+      <w:r>
+        <w:rPr>
+          <w:rFonts w:cs="Arial"/>
+        </w:rPr>
+        <w:t xml:space="preserve"> inicialmente foi realizada a captura do esquemático do circuito do conversor. </w:t>
+      </w:r>
+      <w:r>
+        <w:rPr>
+          <w:rFonts w:cs="Arial"/>
+        </w:rPr>
+        <w:t>Posteriormente a captura do esquema elétrico foi realizada a definição dos componentes, utilizando bibliotecas existentes, assim como a criados os modelos para novos componentes. Com o esquema eletrônico e modelos definidos é possível iniciar o projeto do layout da placa de circuito impresso.</w:t>
+      </w:r>
+    </w:p>
+    <w:p>
+      <w:pPr>
+        <w:pStyle w:val="Ttulo3"/>
+      </w:pPr>
+      <w:bookmarkStart w:id="19" w:name="_Toc423904924"/>
+      <w:r>
+        <w:t>Elementos de Potência do Conversor</w:t>
+      </w:r>
+      <w:bookmarkEnd w:id="19"/>
     </w:p>
     <w:p>
       <w:pPr>
@@ -7147,174 +7219,6 @@
         <w:rPr>
           <w:rFonts w:cs="Arial"/>
         </w:rPr>
-        <w:t>Neste capí</w:t>
-      </w:r>
-      <w:r>
-        <w:rPr>
-          <w:rFonts w:cs="Arial"/>
-        </w:rPr>
-        <w:t xml:space="preserve">tulo </w:t>
-      </w:r>
-      <w:r>
-        <w:rPr>
-          <w:rFonts w:cs="Arial"/>
-        </w:rPr>
-        <w:t>será</w:t>
-      </w:r>
-      <w:r>
-        <w:rPr>
-          <w:rFonts w:cs="Arial"/>
-        </w:rPr>
-        <w:t xml:space="preserve"> </w:t>
-      </w:r>
-      <w:r>
-        <w:rPr>
-          <w:rFonts w:cs="Arial"/>
-        </w:rPr>
-        <w:t xml:space="preserve">apresentado o projeto detalhado do conversor </w:t>
-      </w:r>
-      <w:r>
-        <w:rPr>
-          <w:rFonts w:cs="Arial"/>
-        </w:rPr>
-        <w:t>discutindo</w:t>
-      </w:r>
-      <w:r>
-        <w:rPr>
-          <w:rFonts w:cs="Arial"/>
-        </w:rPr>
-        <w:t xml:space="preserve"> as soluções adotadas para realizar o projeto físico do </w:t>
-      </w:r>
-      <w:r>
-        <w:rPr>
-          <w:rFonts w:cs="Arial"/>
-        </w:rPr>
-        <w:t>mesmo</w:t>
-      </w:r>
-      <w:r>
-        <w:rPr>
-          <w:rFonts w:cs="Arial"/>
-        </w:rPr>
-        <w:t xml:space="preserve">. </w:t>
-      </w:r>
-    </w:p>
-    <w:p>
-      <w:pPr>
-        <w:pStyle w:val="Ttulo2"/>
-        <w:rPr>
-          <w:lang w:val="pt-BR"/>
-        </w:rPr>
-      </w:pPr>
-      <w:bookmarkStart w:id="19" w:name="_Toc423904923"/>
-      <w:r>
-        <w:rPr>
-          <w:lang w:val="pt-BR"/>
-        </w:rPr>
-        <w:t>PROJETO DO CIRCUITO ELETRÔNICO</w:t>
-      </w:r>
-      <w:bookmarkEnd w:id="19"/>
-    </w:p>
-    <w:p>
-      <w:pPr>
-        <w:ind w:firstLine="709"/>
-      </w:pPr>
-      <w:r>
-        <w:rPr>
-          <w:rFonts w:cs="Arial"/>
-        </w:rPr>
-        <w:t xml:space="preserve">Para realizar o projeto físico do conversor foi </w:t>
-      </w:r>
-      <w:r>
-        <w:rPr>
-          <w:rFonts w:cs="Arial"/>
-        </w:rPr>
-        <w:t>utilizada</w:t>
-      </w:r>
-      <w:r>
-        <w:rPr>
-          <w:rFonts w:cs="Arial"/>
-        </w:rPr>
-        <w:t xml:space="preserve"> a ferramenta de</w:t>
-      </w:r>
-      <w:r>
-        <w:rPr>
-          <w:rFonts w:cs="Arial"/>
-        </w:rPr>
-        <w:t xml:space="preserve"> </w:t>
-      </w:r>
-      <w:r>
-        <w:rPr>
-          <w:rFonts w:cs="Arial"/>
-        </w:rPr>
-        <w:t>Software EDA (</w:t>
-      </w:r>
-      <w:r>
-        <w:rPr>
-          <w:rFonts w:cs="Arial"/>
-          <w:i/>
-        </w:rPr>
-        <w:t>Electronic Design Automation</w:t>
-      </w:r>
-      <w:r>
-        <w:rPr>
-          <w:rFonts w:cs="Arial"/>
-        </w:rPr>
-        <w:t xml:space="preserve">) </w:t>
-      </w:r>
-      <w:r>
-        <w:rPr>
-          <w:rFonts w:cs="Arial"/>
-          <w:i/>
-        </w:rPr>
-        <w:t>Altium Designer</w:t>
-      </w:r>
-      <w:r>
-        <w:rPr>
-          <w:rFonts w:cs="Arial"/>
-        </w:rPr>
-        <w:t xml:space="preserve">. Com a plataforma </w:t>
-      </w:r>
-      <w:r>
-        <w:rPr>
-          <w:rFonts w:cs="Arial"/>
-          <w:i/>
-        </w:rPr>
-        <w:t>Altium</w:t>
-      </w:r>
-      <w:r>
-        <w:rPr>
-          <w:rFonts w:cs="Arial"/>
-        </w:rPr>
-        <w:t xml:space="preserve"> inicialmente foi realizada a captura do esquemático do circuito do conversor. </w:t>
-      </w:r>
-      <w:r>
-        <w:rPr>
-          <w:rFonts w:cs="Arial"/>
-        </w:rPr>
-        <w:t>Posteriormente a captura do esquema elétrico foi realizada a definição dos componentes, utilizando bibliotecas existentes, assim como a criados os modelos para novos componentes. Com o esquema eletrônico e modelos definidos é possível iniciar o projeto do layout da placa de circuito impresso.</w:t>
-      </w:r>
-    </w:p>
-    <w:p>
-      <w:pPr>
-        <w:pStyle w:val="Ttulo3"/>
-      </w:pPr>
-      <w:bookmarkStart w:id="20" w:name="_Toc423904924"/>
-      <w:r>
-        <w:t>Elementos de Potência do Conversor</w:t>
-      </w:r>
-      <w:bookmarkEnd w:id="20"/>
-    </w:p>
-    <w:p>
-      <w:pPr>
-        <w:ind w:firstLine="709"/>
-        <w:rPr>
-          <w:rFonts w:cs="Arial"/>
-        </w:rPr>
-      </w:pPr>
-      <w:r>
-        <w:rPr>
-          <w:rFonts w:cs="Arial"/>
-        </w:rPr>
         <w:t xml:space="preserve">Na </w:t>
       </w:r>
       <w:r>
@@ -7359,7 +7263,19 @@
         <w:rPr>
           <w:rFonts w:cs="Arial"/>
         </w:rPr>
-        <w:t xml:space="preserve"> é aprestado o circuito de potencia do conversor já no </w:t>
+        <w:t xml:space="preserve"> é aprestado o circuito de </w:t>
+      </w:r>
+      <w:r>
+        <w:rPr>
+          <w:rFonts w:cs="Arial"/>
+        </w:rPr>
+        <w:t>potência</w:t>
+      </w:r>
+      <w:r>
+        <w:rPr>
+          <w:rFonts w:cs="Arial"/>
+        </w:rPr>
+        <w:t xml:space="preserve"> do conversor já no </w:t>
       </w:r>
       <w:r>
         <w:rPr>
@@ -7391,32 +7307,19 @@
           <w:rFonts w:cs="Arial"/>
         </w:rPr>
       </w:pPr>
-      <w:bookmarkStart w:id="21" w:name="_Ref423898872"/>
+      <w:bookmarkStart w:id="20" w:name="_Ref423898872"/>
       <w:r>
         <w:t xml:space="preserve">Figura </w:t>
       </w:r>
-      <w:r>
-        <w:fldChar w:fldCharType="begin"/>
-      </w:r>
-      <w:r>
-        <w:instrText xml:space="preserve"> SEQ Figura \* ARABIC </w:instrText>
-      </w:r>
-      <w:r>
-        <w:fldChar w:fldCharType="separate"/>
-      </w:r>
-      <w:r>
-        <w:rPr>
-          <w:noProof/>
-        </w:rPr>
-        <w:t>8</w:t>
-      </w:r>
-      <w:r>
-        <w:rPr>
-          <w:noProof/>
-        </w:rPr>
-        <w:fldChar w:fldCharType="end"/>
-      </w:r>
-      <w:bookmarkEnd w:id="21"/>
+      <w:fldSimple w:instr=" SEQ Figura \* ARABIC ">
+        <w:r>
+          <w:rPr>
+            <w:noProof/>
+          </w:rPr>
+          <w:t>8</w:t>
+        </w:r>
+      </w:fldSimple>
+      <w:bookmarkEnd w:id="20"/>
       <w:r>
         <w:t xml:space="preserve"> - Circuito de Potência Conversor</w:t>
       </w:r>
@@ -7562,11 +7465,11 @@
       <w:pPr>
         <w:pStyle w:val="Ttulo3"/>
       </w:pPr>
-      <w:bookmarkStart w:id="22" w:name="_Toc423904925"/>
+      <w:bookmarkStart w:id="21" w:name="_Toc423904925"/>
       <w:r>
         <w:t>Circuitos de Comando</w:t>
       </w:r>
-      <w:bookmarkEnd w:id="22"/>
+      <w:bookmarkEnd w:id="21"/>
     </w:p>
     <w:p>
       <w:pPr>
@@ -7628,27 +7531,14 @@
       <w:r>
         <w:t xml:space="preserve">Figura </w:t>
       </w:r>
-      <w:r>
-        <w:fldChar w:fldCharType="begin"/>
-      </w:r>
-      <w:r>
-        <w:instrText xml:space="preserve"> SEQ Figura \* ARABIC </w:instrText>
-      </w:r>
-      <w:r>
-        <w:fldChar w:fldCharType="separate"/>
-      </w:r>
-      <w:r>
-        <w:rPr>
-          <w:noProof/>
-        </w:rPr>
-        <w:t>12</w:t>
-      </w:r>
-      <w:r>
-        <w:rPr>
-          <w:noProof/>
-        </w:rPr>
-        <w:fldChar w:fldCharType="end"/>
-      </w:r>
+      <w:fldSimple w:instr=" SEQ Figura \* ARABIC ">
+        <w:r>
+          <w:rPr>
+            <w:noProof/>
+          </w:rPr>
+          <w:t>12</w:t>
+        </w:r>
+      </w:fldSimple>
       <w:r>
         <w:t xml:space="preserve"> - Circuito Primário do Gate Driver – conectado ao DSC</w:t>
       </w:r>
@@ -7719,27 +7609,14 @@
       <w:r>
         <w:t xml:space="preserve">Figura </w:t>
       </w:r>
-      <w:r>
-        <w:fldChar w:fldCharType="begin"/>
-      </w:r>
-      <w:r>
-        <w:instrText xml:space="preserve"> SEQ Figura \* ARABIC </w:instrText>
-      </w:r>
-      <w:r>
-        <w:fldChar w:fldCharType="separate"/>
-      </w:r>
-      <w:r>
-        <w:rPr>
-          <w:noProof/>
-        </w:rPr>
-        <w:t>13</w:t>
-      </w:r>
-      <w:r>
-        <w:rPr>
-          <w:noProof/>
-        </w:rPr>
-        <w:fldChar w:fldCharType="end"/>
-      </w:r>
+      <w:fldSimple w:instr=" SEQ Figura \* ARABIC ">
+        <w:r>
+          <w:rPr>
+            <w:noProof/>
+          </w:rPr>
+          <w:t>13</w:t>
+        </w:r>
+      </w:fldSimple>
       <w:r>
         <w:t xml:space="preserve"> - Circuito secundário do Gate Driver - conectado ao Mosfet</w:t>
       </w:r>
@@ -7819,11 +7696,11 @@
       <w:pPr>
         <w:pStyle w:val="Ttulo3"/>
       </w:pPr>
-      <w:bookmarkStart w:id="23" w:name="_Toc423904926"/>
+      <w:bookmarkStart w:id="22" w:name="_Toc423904926"/>
       <w:r>
         <w:t>Circuitos de Medição</w:t>
       </w:r>
-      <w:bookmarkEnd w:id="23"/>
+      <w:bookmarkEnd w:id="22"/>
     </w:p>
     <w:p>
       <w:pPr>
@@ -7916,31 +7793,43 @@
         <w:rPr>
           <w:rFonts w:cs="Arial"/>
         </w:rPr>
-        <w:t xml:space="preserve">não simétrica e valores de até 300 mV negativos </w:t>
-      </w:r>
-      <w:r>
-        <w:rPr>
-          <w:rFonts w:cs="Arial"/>
-        </w:rPr>
-        <w:t xml:space="preserve">nas entradas, </w:t>
-      </w:r>
-      <w:r>
-        <w:rPr>
-          <w:rFonts w:cs="Arial"/>
-        </w:rPr>
-        <w:t>em relação a refer</w:t>
-      </w:r>
-      <w:r>
-        <w:rPr>
-          <w:rFonts w:cs="Arial"/>
-        </w:rPr>
-        <w:t>ê</w:t>
-      </w:r>
-      <w:r>
-        <w:rPr>
-          <w:rFonts w:cs="Arial"/>
-        </w:rPr>
-        <w:t>ncia da alimentação</w:t>
+        <w:t xml:space="preserve">não simétrica e valores de até </w:t>
+      </w:r>
+      <w:r>
+        <w:rPr>
+          <w:rFonts w:cs="Arial"/>
+        </w:rPr>
+        <w:t>+/-200</w:t>
+      </w:r>
+      <w:r>
+        <w:rPr>
+          <w:rFonts w:cs="Arial"/>
+        </w:rPr>
+        <w:t xml:space="preserve"> mV</w:t>
+      </w:r>
+      <w:r>
+        <w:rPr>
+          <w:rFonts w:cs="Arial"/>
+        </w:rPr>
+        <w:t xml:space="preserve">, </w:t>
+      </w:r>
+      <w:r>
+        <w:rPr>
+          <w:rFonts w:cs="Arial"/>
+        </w:rPr>
+        <w:t xml:space="preserve">em relação a </w:t>
+      </w:r>
+      <w:r>
+        <w:rPr>
+          <w:rFonts w:cs="Arial"/>
+        </w:rPr>
+        <w:t>tensão de</w:t>
+      </w:r>
+      <w:r>
+        <w:rPr>
+          <w:rFonts w:cs="Arial"/>
+        </w:rPr>
+        <w:t xml:space="preserve"> alimentação</w:t>
       </w:r>
       <w:r>
         <w:rPr>
@@ -8002,27 +7891,14 @@
       <w:r>
         <w:t xml:space="preserve">Figura </w:t>
       </w:r>
-      <w:r>
-        <w:fldChar w:fldCharType="begin"/>
-      </w:r>
-      <w:r>
-        <w:instrText xml:space="preserve"> SEQ Figura \* ARABIC </w:instrText>
-      </w:r>
-      <w:r>
-        <w:fldChar w:fldCharType="separate"/>
-      </w:r>
-      <w:r>
-        <w:rPr>
-          <w:noProof/>
-        </w:rPr>
-        <w:t>9</w:t>
-      </w:r>
-      <w:r>
-        <w:rPr>
-          <w:noProof/>
-        </w:rPr>
-        <w:fldChar w:fldCharType="end"/>
-      </w:r>
+      <w:fldSimple w:instr=" SEQ Figura \* ARABIC ">
+        <w:r>
+          <w:rPr>
+            <w:noProof/>
+          </w:rPr>
+          <w:t>9</w:t>
+        </w:r>
+      </w:fldSimple>
       <w:r>
         <w:t xml:space="preserve"> - </w:t>
       </w:r>
@@ -8129,32 +8005,19 @@
         <w:keepNext/>
         <w:jc w:val="center"/>
       </w:pPr>
-      <w:bookmarkStart w:id="24" w:name="_Ref423900520"/>
+      <w:bookmarkStart w:id="23" w:name="_Ref423900520"/>
       <w:r>
         <w:t xml:space="preserve">Figura </w:t>
       </w:r>
-      <w:r>
-        <w:fldChar w:fldCharType="begin"/>
-      </w:r>
-      <w:r>
-        <w:instrText xml:space="preserve"> SEQ Figura \* ARABIC </w:instrText>
-      </w:r>
-      <w:r>
-        <w:fldChar w:fldCharType="separate"/>
-      </w:r>
-      <w:r>
-        <w:rPr>
-          <w:noProof/>
-        </w:rPr>
-        <w:t>10</w:t>
-      </w:r>
-      <w:r>
-        <w:rPr>
-          <w:noProof/>
-        </w:rPr>
-        <w:fldChar w:fldCharType="end"/>
-      </w:r>
-      <w:bookmarkEnd w:id="24"/>
+      <w:fldSimple w:instr=" SEQ Figura \* ARABIC ">
+        <w:r>
+          <w:rPr>
+            <w:noProof/>
+          </w:rPr>
+          <w:t>10</w:t>
+        </w:r>
+      </w:fldSimple>
+      <w:bookmarkEnd w:id="23"/>
       <w:r>
         <w:t xml:space="preserve"> – Divisor para Medição da Tensão de Entrada/Saída do Conversor</w:t>
       </w:r>
@@ -8301,14 +8164,14 @@
       <w:pPr>
         <w:pStyle w:val="Ttulo3"/>
       </w:pPr>
-      <w:bookmarkStart w:id="25" w:name="_Toc423904927"/>
+      <w:bookmarkStart w:id="24" w:name="_Toc423904927"/>
       <w:r>
         <w:t xml:space="preserve">Fontes </w:t>
       </w:r>
       <w:r>
         <w:t>Auxiliares</w:t>
       </w:r>
-      <w:bookmarkEnd w:id="25"/>
+      <w:bookmarkEnd w:id="24"/>
     </w:p>
     <w:p>
       <w:pPr>
@@ -8406,27 +8269,14 @@
       <w:r>
         <w:t xml:space="preserve">Figura </w:t>
       </w:r>
-      <w:r>
-        <w:fldChar w:fldCharType="begin"/>
-      </w:r>
-      <w:r>
-        <w:instrText xml:space="preserve"> SEQ Figura \* ARABIC </w:instrText>
-      </w:r>
-      <w:r>
-        <w:fldChar w:fldCharType="separate"/>
-      </w:r>
-      <w:r>
-        <w:rPr>
-          <w:noProof/>
-        </w:rPr>
-        <w:t>11</w:t>
-      </w:r>
-      <w:r>
-        <w:rPr>
-          <w:noProof/>
-        </w:rPr>
-        <w:fldChar w:fldCharType="end"/>
-      </w:r>
+      <w:fldSimple w:instr=" SEQ Figura \* ARABIC ">
+        <w:r>
+          <w:rPr>
+            <w:noProof/>
+          </w:rPr>
+          <w:t>11</w:t>
+        </w:r>
+      </w:fldSimple>
       <w:r>
         <w:t xml:space="preserve"> - Fonte Auxiliar Conversor Buck</w:t>
       </w:r>
@@ -8692,32 +8542,19 @@
         <w:keepNext/>
         <w:jc w:val="center"/>
       </w:pPr>
-      <w:bookmarkStart w:id="26" w:name="_Ref423904815"/>
+      <w:bookmarkStart w:id="25" w:name="_Ref423904815"/>
       <w:r>
         <w:t xml:space="preserve">Figura </w:t>
       </w:r>
-      <w:r>
-        <w:fldChar w:fldCharType="begin"/>
-      </w:r>
-      <w:r>
-        <w:instrText xml:space="preserve"> SEQ Figura \* ARABIC </w:instrText>
-      </w:r>
-      <w:r>
-        <w:fldChar w:fldCharType="separate"/>
-      </w:r>
-      <w:r>
-        <w:rPr>
-          <w:noProof/>
-        </w:rPr>
-        <w:t>12</w:t>
-      </w:r>
-      <w:r>
-        <w:rPr>
-          <w:noProof/>
-        </w:rPr>
-        <w:fldChar w:fldCharType="end"/>
-      </w:r>
-      <w:bookmarkEnd w:id="26"/>
+      <w:fldSimple w:instr=" SEQ Figura \* ARABIC ">
+        <w:r>
+          <w:rPr>
+            <w:noProof/>
+          </w:rPr>
+          <w:t>12</w:t>
+        </w:r>
+      </w:fldSimple>
+      <w:bookmarkEnd w:id="25"/>
       <w:r>
         <w:t xml:space="preserve"> - Circuito de Bootstrap</w:t>
       </w:r>
@@ -8815,7 +8652,19 @@
         <w:rPr>
           <w:rFonts w:cs="Arial"/>
         </w:rPr>
-        <w:t xml:space="preserve"> já estaria inicialmente carregado com a diferença de tensão da entrada menos a saída do conversor, valor em torno de</w:t>
+        <w:t xml:space="preserve"> já estaria inicialmente carregado com a diferença de tensão da entrada </w:t>
+      </w:r>
+      <w:r>
+        <w:rPr>
+          <w:rFonts w:cs="Arial"/>
+        </w:rPr>
+        <w:t xml:space="preserve">para </w:t>
+      </w:r>
+      <w:r>
+        <w:rPr>
+          <w:rFonts w:cs="Arial"/>
+        </w:rPr>
+        <w:t>a saída do conversor, valor em torno de</w:t>
       </w:r>
       <w:r>
         <w:rPr>
@@ -8827,7 +8676,19 @@
         <w:rPr>
           <w:rFonts w:cs="Arial"/>
         </w:rPr>
-        <w:t xml:space="preserve">12 V, considerando a tenção de circuito aberto do painel. Assim eventualmente não seria necessária realizar a pré-carga do </w:t>
+        <w:t>12 V, considerando a ten</w:t>
+      </w:r>
+      <w:r>
+        <w:rPr>
+          <w:rFonts w:cs="Arial"/>
+        </w:rPr>
+        <w:t>s</w:t>
+      </w:r>
+      <w:r>
+        <w:rPr>
+          <w:rFonts w:cs="Arial"/>
+        </w:rPr>
+        <w:t xml:space="preserve">ão de circuito aberto do painel. Assim eventualmente não seria necessária realizar a pré-carga do </w:t>
       </w:r>
       <w:r>
         <w:rPr>
@@ -8885,13 +8746,37 @@
         <w:rPr>
           <w:rFonts w:cs="Arial"/>
         </w:rPr>
-        <w:t xml:space="preserve">) não permitindo a geração de pulsos com tensão inferior a </w:t>
-      </w:r>
-      <w:r>
-        <w:rPr>
-          <w:rFonts w:cs="Arial"/>
-        </w:rPr>
-        <w:t xml:space="preserve">13.5V na alimentação do circuito. Por esse motivo para iniciar a operação do conversor será necessário realizar uma pré-carga do </w:t>
+        <w:t>) não permitindo a geração de pulsos</w:t>
+      </w:r>
+      <w:r>
+        <w:rPr>
+          <w:rFonts w:cs="Arial"/>
+        </w:rPr>
+        <w:t xml:space="preserve"> para acionamento das chaves de potência</w:t>
+      </w:r>
+      <w:r>
+        <w:rPr>
+          <w:rFonts w:cs="Arial"/>
+        </w:rPr>
+        <w:t xml:space="preserve"> com tensão inferior a </w:t>
+      </w:r>
+      <w:r>
+        <w:rPr>
+          <w:rFonts w:cs="Arial"/>
+        </w:rPr>
+        <w:t>13.5</w:t>
+      </w:r>
+      <w:r>
+        <w:rPr>
+          <w:rFonts w:cs="Arial"/>
+        </w:rPr>
+        <w:t xml:space="preserve"> </w:t>
+      </w:r>
+      <w:r>
+        <w:rPr>
+          <w:rFonts w:cs="Arial"/>
+        </w:rPr>
+        <w:t xml:space="preserve">V na alimentação do circuito. Por esse motivo para iniciar a operação do conversor será necessário realizar uma pré-carga do </w:t>
       </w:r>
       <w:r>
         <w:rPr>
@@ -8904,13 +8789,82 @@
         <w:rPr>
           <w:rFonts w:cs="Arial"/>
         </w:rPr>
-        <w:t xml:space="preserve"> fechando o circuito através do mosfet do retificador. Entretanto como o conversor foi projetado para uma carga do tipo bateria, </w:t>
-      </w:r>
-      <w:r>
-        <w:rPr>
-          <w:rFonts w:cs="Arial"/>
-        </w:rPr>
-        <w:t>deve-se utilizar uma razão cíclica reduzida para</w:t>
+        <w:t xml:space="preserve"> fechando o circuito através do mosfet do retificador. </w:t>
+      </w:r>
+      <w:r>
+        <w:rPr>
+          <w:rFonts w:cs="Arial"/>
+        </w:rPr>
+        <w:t xml:space="preserve">Como efeito colateral durante a carga do </w:t>
+      </w:r>
+      <w:r>
+        <w:rPr>
+          <w:rFonts w:cs="Arial"/>
+          <w:i/>
+        </w:rPr>
+        <w:t>bootstrap</w:t>
+      </w:r>
+      <w:r>
+        <w:rPr>
+          <w:rFonts w:cs="Arial"/>
+        </w:rPr>
+        <w:t xml:space="preserve">, surge o efeito de um </w:t>
+      </w:r>
+      <w:r>
+        <w:rPr>
+          <w:rFonts w:cs="Arial"/>
+          <w:i/>
+        </w:rPr>
+        <w:t>boost</w:t>
+      </w:r>
+      <w:r>
+        <w:rPr>
+          <w:rFonts w:cs="Arial"/>
+        </w:rPr>
+        <w:t xml:space="preserve"> em condução descontinua, gerado pelo acionamento do mosfet, pois a carga </w:t>
+      </w:r>
+      <w:r>
+        <w:rPr>
+          <w:rFonts w:cs="Arial"/>
+        </w:rPr>
+        <w:t xml:space="preserve">conectada na saída é </w:t>
+      </w:r>
+      <w:r>
+        <w:rPr>
+          <w:rFonts w:cs="Arial"/>
+        </w:rPr>
+        <w:lastRenderedPageBreak/>
+        <w:t xml:space="preserve">uma </w:t>
+      </w:r>
+      <w:r>
+        <w:rPr>
+          <w:rFonts w:cs="Arial"/>
+        </w:rPr>
+        <w:t>bateria,</w:t>
+      </w:r>
+      <w:r>
+        <w:rPr>
+          <w:rFonts w:cs="Arial"/>
+        </w:rPr>
+        <w:t xml:space="preserve"> ou seja, tem característica de fonte de tensão. </w:t>
+      </w:r>
+      <w:r>
+        <w:rPr>
+          <w:rFonts w:cs="Arial"/>
+        </w:rPr>
+        <w:t xml:space="preserve">Com uma razão cíclica reduzida garante-se que seja transferida apenas uma </w:t>
+      </w:r>
+      <w:r>
+        <w:rPr>
+          <w:rFonts w:cs="Arial"/>
+        </w:rPr>
+        <w:t>pequena quantidade de e</w:t>
+      </w:r>
+      <w:r>
+        <w:rPr>
+          <w:rFonts w:cs="Arial"/>
+        </w:rPr>
+        <w:t>nergia</w:t>
       </w:r>
       <w:r>
         <w:rPr>
@@ -8922,57 +8876,165 @@
         <w:rPr>
           <w:rFonts w:cs="Arial"/>
         </w:rPr>
-        <w:t>acionar</w:t>
-      </w:r>
-      <w:r>
-        <w:rPr>
-          <w:rFonts w:cs="Arial"/>
-        </w:rPr>
-        <w:t xml:space="preserve"> a chave do retificador</w:t>
-      </w:r>
-      <w:r>
-        <w:rPr>
-          <w:rFonts w:cs="Arial"/>
-        </w:rPr>
-        <w:t>, garantindo que apenas uma pequena quantidade de e</w:t>
-      </w:r>
-      <w:r>
-        <w:rPr>
-          <w:rFonts w:cs="Arial"/>
-        </w:rPr>
-        <w:t xml:space="preserve">nergia </w:t>
-      </w:r>
-      <w:r>
-        <w:rPr>
-          <w:rFonts w:cs="Arial"/>
-        </w:rPr>
-        <w:lastRenderedPageBreak/>
-        <w:t xml:space="preserve">seja transferida </w:t>
-      </w:r>
-      <w:r>
-        <w:rPr>
-          <w:rFonts w:cs="Arial"/>
-        </w:rPr>
-        <w:t xml:space="preserve">da bateria para entrada, atuando como um </w:t>
+        <w:t>da bateria para entrada,</w:t>
+      </w:r>
+      <w:r>
+        <w:rPr>
+          <w:rFonts w:cs="Arial"/>
+        </w:rPr>
+        <w:t xml:space="preserve"> </w:t>
+      </w:r>
+      <w:r>
+        <w:rPr>
+          <w:rFonts w:cs="Arial"/>
+        </w:rPr>
+        <w:t>ao mesmo tempo l</w:t>
+      </w:r>
+      <w:r>
+        <w:rPr>
+          <w:rFonts w:cs="Arial"/>
+        </w:rPr>
+        <w:t xml:space="preserve">imitando a corrente </w:t>
+      </w:r>
+      <w:r>
+        <w:rPr>
+          <w:rFonts w:cs="Arial"/>
+        </w:rPr>
+        <w:t xml:space="preserve">e tensão </w:t>
+      </w:r>
+      <w:r>
+        <w:rPr>
+          <w:rFonts w:cs="Arial"/>
+        </w:rPr>
+        <w:t>n</w:t>
+      </w:r>
+      <w:r>
+        <w:rPr>
+          <w:rFonts w:cs="Arial"/>
+        </w:rPr>
+        <w:t>os elementos</w:t>
+      </w:r>
+      <w:r>
+        <w:rPr>
+          <w:rFonts w:cs="Arial"/>
+        </w:rPr>
+        <w:t xml:space="preserve"> do circuito.</w:t>
+      </w:r>
+    </w:p>
+    <w:p>
+      <w:pPr>
+        <w:pStyle w:val="Ttulo3"/>
+      </w:pPr>
+      <w:bookmarkStart w:id="26" w:name="_Toc423904928"/>
+      <w:r>
+        <w:t>Circuito de Controle DSC</w:t>
+      </w:r>
+      <w:bookmarkEnd w:id="26"/>
+    </w:p>
+    <w:p>
+      <w:pPr>
+        <w:ind w:firstLine="709"/>
+        <w:rPr>
+          <w:rFonts w:cs="Arial"/>
+        </w:rPr>
+      </w:pPr>
+      <w:r>
+        <w:rPr>
+          <w:rFonts w:cs="Arial"/>
+        </w:rPr>
+        <w:t>Como controlador digital foi utilizado o DSC (</w:t>
       </w:r>
       <w:r>
         <w:rPr>
           <w:rFonts w:cs="Arial"/>
           <w:i/>
         </w:rPr>
-        <w:t>boost</w:t>
-      </w:r>
-      <w:r>
-        <w:rPr>
-          <w:rFonts w:cs="Arial"/>
-        </w:rPr>
-        <w:t xml:space="preserve"> em condução descontinua</w:t>
-      </w:r>
-      <w:r>
-        <w:rPr>
-          <w:rFonts w:cs="Arial"/>
-        </w:rPr>
-        <w:t>, ao mesmo tempo limitando a corrente dos elementos</w:t>
+        <w:t>Digital Signal Controller</w:t>
+      </w:r>
+      <w:r>
+        <w:rPr>
+          <w:rFonts w:cs="Arial"/>
+        </w:rPr>
+        <w:t xml:space="preserve">) </w:t>
+      </w:r>
+      <w:r>
+        <w:rPr>
+          <w:rFonts w:cs="Arial"/>
+        </w:rPr>
+        <w:t>TMS320F28027</w:t>
+      </w:r>
+      <w:r>
+        <w:rPr>
+          <w:rFonts w:cs="Arial"/>
+        </w:rPr>
+        <w:t xml:space="preserve"> do fabricante Texas. O circuito eletrônico necessário para o funcionamento adequado do DSC e demais interfaces do controlador com o conversor é apresentado na </w:t>
+      </w:r>
+      <w:r>
+        <w:rPr>
+          <w:rFonts w:cs="Arial"/>
+        </w:rPr>
+        <w:fldChar w:fldCharType="begin"/>
+      </w:r>
+      <w:r>
+        <w:rPr>
+          <w:rFonts w:cs="Arial"/>
+        </w:rPr>
+        <w:instrText xml:space="preserve"> REF _Ref424034762 \h </w:instrText>
+      </w:r>
+      <w:r>
+        <w:rPr>
+          <w:rFonts w:cs="Arial"/>
+        </w:rPr>
+      </w:r>
+      <w:r>
+        <w:rPr>
+          <w:rFonts w:cs="Arial"/>
+        </w:rPr>
+        <w:fldChar w:fldCharType="separate"/>
+      </w:r>
+      <w:r>
+        <w:t xml:space="preserve">Figura </w:t>
+      </w:r>
+      <w:r>
+        <w:rPr>
+          <w:noProof/>
+        </w:rPr>
+        <w:t>15</w:t>
+      </w:r>
+      <w:r>
+        <w:rPr>
+          <w:rFonts w:cs="Arial"/>
+        </w:rPr>
+        <w:fldChar w:fldCharType="end"/>
+      </w:r>
+      <w:r>
+        <w:rPr>
+          <w:rFonts w:cs="Arial"/>
+        </w:rPr>
+        <w:fldChar w:fldCharType="begin"/>
+      </w:r>
+      <w:r>
+        <w:rPr>
+          <w:rFonts w:cs="Arial"/>
+        </w:rPr>
+        <w:instrText xml:space="preserve"> REF _Ref424034729 \h </w:instrText>
+      </w:r>
+      <w:r>
+        <w:rPr>
+          <w:rFonts w:cs="Arial"/>
+        </w:rPr>
+      </w:r>
+      <w:r>
+        <w:rPr>
+          <w:rFonts w:cs="Arial"/>
+        </w:rPr>
+        <w:fldChar w:fldCharType="separate"/>
+      </w:r>
+      <w:r>
+        <w:rPr>
+          <w:rFonts w:cs="Arial"/>
+        </w:rPr>
+        <w:fldChar w:fldCharType="end"/>
       </w:r>
       <w:r>
         <w:rPr>
@@ -8981,52 +9043,31 @@
         <w:t>.</w:t>
       </w:r>
     </w:p>
-    <w:p>
-      <w:pPr>
-        <w:pStyle w:val="Ttulo3"/>
-      </w:pPr>
-      <w:bookmarkStart w:id="27" w:name="_Toc423904928"/>
-      <w:r>
-        <w:t>Circuito de Controle DSC</w:t>
-      </w:r>
-      <w:bookmarkEnd w:id="27"/>
-    </w:p>
+    <w:p/>
     <w:p>
       <w:pPr>
         <w:pStyle w:val="Legenda"/>
         <w:keepNext/>
         <w:jc w:val="center"/>
       </w:pPr>
+      <w:bookmarkStart w:id="27" w:name="_Ref424034729"/>
+      <w:bookmarkStart w:id="28" w:name="_Ref424034762"/>
       <w:r>
         <w:t xml:space="preserve">Figura </w:t>
       </w:r>
-      <w:r>
-        <w:fldChar w:fldCharType="begin"/>
-      </w:r>
-      <w:r>
-        <w:instrText xml:space="preserve"> </w:instrText>
-      </w:r>
-      <w:r>
-        <w:instrText xml:space="preserve">SEQ Figura \* ARABIC </w:instrText>
-      </w:r>
-      <w:r>
-        <w:fldChar w:fldCharType="separate"/>
-      </w:r>
-      <w:r>
-        <w:rPr>
-          <w:noProof/>
-        </w:rPr>
-        <w:t>15</w:t>
-      </w:r>
-      <w:r>
-        <w:rPr>
-          <w:noProof/>
-        </w:rPr>
-        <w:fldChar w:fldCharType="end"/>
-      </w:r>
+      <w:fldSimple w:instr=" SEQ Figura \* ARABIC ">
+        <w:r>
+          <w:rPr>
+            <w:noProof/>
+          </w:rPr>
+          <w:t>15</w:t>
+        </w:r>
+      </w:fldSimple>
+      <w:bookmarkEnd w:id="28"/>
       <w:r>
         <w:t xml:space="preserve"> - Circuito Controlador Digital - DSC</w:t>
       </w:r>
+      <w:bookmarkEnd w:id="27"/>
     </w:p>
     <w:p>
       <w:pPr>
@@ -9090,16 +9131,68 @@
     </w:p>
     <w:p>
       <w:pPr>
+        <w:ind w:firstLine="709"/>
+        <w:rPr>
+          <w:rFonts w:cs="Arial"/>
+        </w:rPr>
+      </w:pPr>
+      <w:r>
+        <w:rPr>
+          <w:rFonts w:cs="Arial"/>
+        </w:rPr>
+        <w:t xml:space="preserve">Para desacoplamento da alimentação foram utilizados capacitores cerâmicos 100nF que devem ser posicionados próximos as respectivos pinos de alimentação do Circuito Integrado. A alimentação do circuito também foi dividida em 2 grupos VDD e VDDA, sendo VDD responsável pela alimentação dos I/O e blocos digitais do CI e VDDA apenas para os canais analógicos. Para interconexão VDD e VDDA </w:t>
+      </w:r>
+      <w:r>
+        <w:rPr>
+          <w:rFonts w:cs="Arial"/>
+        </w:rPr>
+        <w:t xml:space="preserve">com </w:t>
+      </w:r>
+      <w:r>
+        <w:rPr>
+          <w:rFonts w:cs="Arial"/>
+        </w:rPr>
+        <w:lastRenderedPageBreak/>
+        <w:t xml:space="preserve">a tensão de alimentação 3,3V gerados pela fonte auxiliar, </w:t>
+      </w:r>
+      <w:r>
+        <w:rPr>
+          <w:rFonts w:cs="Arial"/>
+        </w:rPr>
+        <w:t xml:space="preserve">foram utilizados 2 </w:t>
+      </w:r>
+      <w:r>
+        <w:rPr>
+          <w:rFonts w:cs="Arial"/>
+        </w:rPr>
+        <w:t xml:space="preserve">indutores tipo </w:t>
+      </w:r>
+      <w:r>
+        <w:rPr>
+          <w:rFonts w:cs="Arial"/>
+          <w:i/>
+        </w:rPr>
+        <w:t>ferrite bead</w:t>
+      </w:r>
+      <w:r>
+        <w:rPr>
+          <w:rFonts w:cs="Arial"/>
+        </w:rPr>
+        <w:t xml:space="preserve"> com valor de 1µH/0,5 A.</w:t>
+      </w:r>
+    </w:p>
+    <w:p>
+      <w:pPr>
         <w:pStyle w:val="Ttulo2"/>
       </w:pPr>
-      <w:bookmarkStart w:id="28" w:name="_Toc423904929"/>
+      <w:bookmarkStart w:id="29" w:name="_Toc423904929"/>
       <w:r>
         <w:rPr>
           <w:lang w:val="pt-BR"/>
         </w:rPr>
         <w:t>PROJETO DO LAYOUT</w:t>
       </w:r>
-      <w:bookmarkEnd w:id="28"/>
+      <w:bookmarkEnd w:id="29"/>
     </w:p>
     <w:p>
       <w:pPr>
@@ -9112,31 +9205,276 @@
         <w:rPr>
           <w:rFonts w:cs="Arial"/>
         </w:rPr>
-        <w:t xml:space="preserve">O sistema para obtenção da modulação por largura de pulso, </w:t>
-      </w:r>
-      <w:r>
-        <w:rPr>
-          <w:rFonts w:cs="Arial"/>
-          <w:i/>
-        </w:rPr>
-        <w:t>PWM</w:t>
-      </w:r>
-      <w:r>
-        <w:rPr>
-          <w:rFonts w:cs="Arial"/>
-        </w:rPr>
-        <w:t xml:space="preserve"> basicamente é composto por três elementos: referência, portadora e circuito modulador.</w:t>
+        <w:t xml:space="preserve">O </w:t>
+      </w:r>
+      <w:r>
+        <w:rPr>
+          <w:rFonts w:cs="Arial"/>
+        </w:rPr>
+        <w:t>projeto do layout do sistema consiste em realizar o posicionamento e roteamento adequado dos sinais visando cumprir os objetivos esperados pelo projeto</w:t>
+      </w:r>
+      <w:r>
+        <w:rPr>
+          <w:rFonts w:cs="Arial"/>
+        </w:rPr>
+        <w:t>.</w:t>
+      </w:r>
+      <w:r>
+        <w:rPr>
+          <w:rFonts w:cs="Arial"/>
+        </w:rPr>
+        <w:t xml:space="preserve"> Dentre os aspectos que precisam ser atendidos podemos citar:</w:t>
+      </w:r>
+    </w:p>
+    <w:p>
+      <w:pPr>
+        <w:pStyle w:val="PargrafodaLista"/>
+        <w:numPr>
+          <w:ilvl w:val="0"/>
+          <w:numId w:val="37"/>
+        </w:numPr>
+        <w:rPr>
+          <w:rFonts w:ascii="Arial" w:hAnsi="Arial" w:cs="Arial"/>
+          <w:sz w:val="24"/>
+          <w:szCs w:val="24"/>
+        </w:rPr>
+      </w:pPr>
+      <w:r>
+        <w:rPr>
+          <w:rFonts w:ascii="Arial" w:hAnsi="Arial" w:cs="Arial"/>
+          <w:sz w:val="24"/>
+          <w:szCs w:val="24"/>
+        </w:rPr>
+        <w:t xml:space="preserve">Integridade dos sinais </w:t>
+      </w:r>
+      <w:r>
+        <w:rPr>
+          <w:rFonts w:ascii="Arial" w:hAnsi="Arial" w:cs="Arial"/>
+          <w:sz w:val="24"/>
+          <w:szCs w:val="24"/>
+        </w:rPr>
+        <w:t xml:space="preserve">para o correto </w:t>
+      </w:r>
+      <w:r>
+        <w:rPr>
+          <w:rFonts w:ascii="Arial" w:hAnsi="Arial" w:cs="Arial"/>
+          <w:sz w:val="24"/>
+          <w:szCs w:val="24"/>
+        </w:rPr>
+        <w:t>funcionamento do conversor</w:t>
+      </w:r>
+    </w:p>
+    <w:p>
+      <w:pPr>
+        <w:pStyle w:val="PargrafodaLista"/>
+        <w:numPr>
+          <w:ilvl w:val="0"/>
+          <w:numId w:val="37"/>
+        </w:numPr>
+        <w:rPr>
+          <w:rFonts w:ascii="Arial" w:hAnsi="Arial" w:cs="Arial"/>
+          <w:sz w:val="24"/>
+          <w:szCs w:val="24"/>
+        </w:rPr>
+      </w:pPr>
+      <w:r>
+        <w:rPr>
+          <w:rFonts w:ascii="Arial" w:hAnsi="Arial" w:cs="Arial"/>
+          <w:sz w:val="24"/>
+          <w:szCs w:val="24"/>
+        </w:rPr>
+        <w:t>Imunidade</w:t>
+      </w:r>
+      <w:r>
+        <w:rPr>
+          <w:rFonts w:ascii="Arial" w:hAnsi="Arial" w:cs="Arial"/>
+          <w:sz w:val="24"/>
+          <w:szCs w:val="24"/>
+        </w:rPr>
+        <w:t xml:space="preserve">/geração de </w:t>
+      </w:r>
+      <w:r>
+        <w:rPr>
+          <w:rFonts w:ascii="Arial" w:hAnsi="Arial" w:cs="Arial"/>
+          <w:sz w:val="24"/>
+          <w:szCs w:val="24"/>
+        </w:rPr>
+        <w:t>ruídos</w:t>
+      </w:r>
+      <w:r>
+        <w:rPr>
+          <w:rFonts w:ascii="Arial" w:hAnsi="Arial" w:cs="Arial"/>
+          <w:sz w:val="24"/>
+          <w:szCs w:val="24"/>
+        </w:rPr>
+        <w:t xml:space="preserve"> – EMC/EMI</w:t>
+      </w:r>
+    </w:p>
+    <w:p>
+      <w:pPr>
+        <w:pStyle w:val="PargrafodaLista"/>
+        <w:numPr>
+          <w:ilvl w:val="0"/>
+          <w:numId w:val="37"/>
+        </w:numPr>
+        <w:rPr>
+          <w:rFonts w:ascii="Arial" w:hAnsi="Arial" w:cs="Arial"/>
+          <w:sz w:val="24"/>
+          <w:szCs w:val="24"/>
+        </w:rPr>
+      </w:pPr>
+      <w:r>
+        <w:rPr>
+          <w:rFonts w:ascii="Arial" w:hAnsi="Arial" w:cs="Arial"/>
+          <w:sz w:val="24"/>
+          <w:szCs w:val="24"/>
+        </w:rPr>
+        <w:t>Capacidade de corrente das trilhas adequada</w:t>
+      </w:r>
+    </w:p>
+    <w:p>
+      <w:pPr>
+        <w:pStyle w:val="PargrafodaLista"/>
+        <w:numPr>
+          <w:ilvl w:val="0"/>
+          <w:numId w:val="37"/>
+        </w:numPr>
+        <w:rPr>
+          <w:rFonts w:ascii="Arial" w:hAnsi="Arial" w:cs="Arial"/>
+          <w:sz w:val="24"/>
+          <w:szCs w:val="24"/>
+        </w:rPr>
+      </w:pPr>
+      <w:r>
+        <w:rPr>
+          <w:rFonts w:ascii="Arial" w:hAnsi="Arial" w:cs="Arial"/>
+          <w:sz w:val="24"/>
+          <w:szCs w:val="24"/>
+        </w:rPr>
+        <w:t>Isolação elétrica entre sinais</w:t>
+      </w:r>
+    </w:p>
+    <w:p>
+      <w:pPr>
+        <w:pStyle w:val="PargrafodaLista"/>
+        <w:numPr>
+          <w:ilvl w:val="0"/>
+          <w:numId w:val="37"/>
+        </w:numPr>
+        <w:rPr>
+          <w:rFonts w:ascii="Arial" w:hAnsi="Arial" w:cs="Arial"/>
+          <w:sz w:val="24"/>
+          <w:szCs w:val="24"/>
+        </w:rPr>
+      </w:pPr>
+      <w:r>
+        <w:rPr>
+          <w:rFonts w:ascii="Arial" w:hAnsi="Arial" w:cs="Arial"/>
+          <w:sz w:val="24"/>
+          <w:szCs w:val="24"/>
+        </w:rPr>
+        <w:t>Dissipação de calor dos semicondutores</w:t>
+      </w:r>
+    </w:p>
+    <w:p>
+      <w:pPr>
+        <w:pStyle w:val="PargrafodaLista"/>
+        <w:numPr>
+          <w:ilvl w:val="0"/>
+          <w:numId w:val="37"/>
+        </w:numPr>
+        <w:rPr>
+          <w:rFonts w:ascii="Arial" w:hAnsi="Arial" w:cs="Arial"/>
+          <w:sz w:val="24"/>
+          <w:szCs w:val="24"/>
+        </w:rPr>
+      </w:pPr>
+      <w:r>
+        <w:rPr>
+          <w:rFonts w:ascii="Arial" w:hAnsi="Arial" w:cs="Arial"/>
+          <w:sz w:val="24"/>
+          <w:szCs w:val="24"/>
+        </w:rPr>
+        <w:t>Conexão carga, alimentação e gravação de firmware e comunicações</w:t>
+      </w:r>
+    </w:p>
+    <w:p>
+      <w:pPr>
+        <w:pStyle w:val="PargrafodaLista"/>
+        <w:numPr>
+          <w:ilvl w:val="0"/>
+          <w:numId w:val="37"/>
+        </w:numPr>
+        <w:rPr>
+          <w:rFonts w:ascii="Arial" w:hAnsi="Arial" w:cs="Arial"/>
+          <w:sz w:val="24"/>
+          <w:szCs w:val="24"/>
+        </w:rPr>
+      </w:pPr>
+      <w:r>
+        <w:rPr>
+          <w:rFonts w:ascii="Arial" w:hAnsi="Arial" w:cs="Arial"/>
+          <w:sz w:val="24"/>
+          <w:szCs w:val="24"/>
+        </w:rPr>
+        <w:t>Tamanho físico</w:t>
+      </w:r>
+      <w:r>
+        <w:rPr>
+          <w:rFonts w:ascii="Arial" w:hAnsi="Arial" w:cs="Arial"/>
+          <w:sz w:val="24"/>
+          <w:szCs w:val="24"/>
+        </w:rPr>
+        <w:t>, dimensões</w:t>
+      </w:r>
+      <w:r>
+        <w:rPr>
+          <w:rFonts w:ascii="Arial" w:hAnsi="Arial" w:cs="Arial"/>
+          <w:sz w:val="24"/>
+          <w:szCs w:val="24"/>
+        </w:rPr>
+        <w:t xml:space="preserve"> do conversor</w:t>
+      </w:r>
+    </w:p>
+    <w:p>
+      <w:pPr>
+        <w:pStyle w:val="PargrafodaLista"/>
+        <w:numPr>
+          <w:ilvl w:val="0"/>
+          <w:numId w:val="37"/>
+        </w:numPr>
+        <w:rPr>
+          <w:rFonts w:ascii="Arial" w:hAnsi="Arial" w:cs="Arial"/>
+          <w:sz w:val="24"/>
+          <w:szCs w:val="24"/>
+        </w:rPr>
+      </w:pPr>
+      <w:r>
+        <w:rPr>
+          <w:rFonts w:ascii="Arial" w:hAnsi="Arial" w:cs="Arial"/>
+          <w:sz w:val="24"/>
+          <w:szCs w:val="24"/>
+        </w:rPr>
+        <w:t>Fixação d</w:t>
+      </w:r>
+      <w:r>
+        <w:rPr>
+          <w:rFonts w:ascii="Arial" w:hAnsi="Arial" w:cs="Arial"/>
+          <w:sz w:val="24"/>
+          <w:szCs w:val="24"/>
+        </w:rPr>
+        <w:t>o conversor</w:t>
       </w:r>
     </w:p>
     <w:p>
       <w:pPr>
         <w:pStyle w:val="Ttulo3"/>
       </w:pPr>
-      <w:bookmarkStart w:id="29" w:name="_Toc423904930"/>
+      <w:bookmarkStart w:id="30" w:name="_Toc423904930"/>
       <w:r>
         <w:t>Condições de Contorno Projeto do Layout</w:t>
       </w:r>
-      <w:bookmarkEnd w:id="29"/>
+      <w:bookmarkEnd w:id="30"/>
     </w:p>
     <w:p>
       <w:pPr>
@@ -9149,32 +9487,373 @@
         <w:rPr>
           <w:rFonts w:cs="Arial"/>
         </w:rPr>
-        <w:t xml:space="preserve">O sistema para obtenção da modulação por largura de pulso, </w:t>
-      </w:r>
-      <w:r>
-        <w:rPr>
-          <w:rFonts w:cs="Arial"/>
-          <w:i/>
-        </w:rPr>
-        <w:t>PWM</w:t>
-      </w:r>
-      <w:r>
-        <w:rPr>
-          <w:rFonts w:cs="Arial"/>
-        </w:rPr>
-        <w:t xml:space="preserve"> basicamente é composto por três elementos: referência, portadora e circuito modulador.</w:t>
+        <w:t>Algumas condições foram estabelecidas para realização do projeto do conversor. Entre as condições estabelecidas para o projeto temos:</w:t>
+      </w:r>
+    </w:p>
+    <w:p>
+      <w:pPr>
+        <w:pStyle w:val="PargrafodaLista"/>
+        <w:numPr>
+          <w:ilvl w:val="0"/>
+          <w:numId w:val="37"/>
+        </w:numPr>
+        <w:rPr>
+          <w:rFonts w:ascii="Arial" w:hAnsi="Arial" w:cs="Arial"/>
+          <w:sz w:val="24"/>
+          <w:szCs w:val="24"/>
+        </w:rPr>
+      </w:pPr>
+      <w:r>
+        <w:rPr>
+          <w:rFonts w:ascii="Arial" w:hAnsi="Arial" w:cs="Arial"/>
+          <w:sz w:val="24"/>
+          <w:szCs w:val="24"/>
+        </w:rPr>
+        <w:t>Utilização de componentes SMD onde possível para reduzir tamanho</w:t>
+      </w:r>
+    </w:p>
+    <w:p>
+      <w:pPr>
+        <w:pStyle w:val="PargrafodaLista"/>
+        <w:numPr>
+          <w:ilvl w:val="0"/>
+          <w:numId w:val="37"/>
+        </w:numPr>
+        <w:rPr>
+          <w:rFonts w:ascii="Arial" w:hAnsi="Arial" w:cs="Arial"/>
+          <w:sz w:val="24"/>
+          <w:szCs w:val="24"/>
+        </w:rPr>
+      </w:pPr>
+      <w:r>
+        <w:rPr>
+          <w:rFonts w:ascii="Arial" w:hAnsi="Arial" w:cs="Arial"/>
+          <w:sz w:val="24"/>
+          <w:szCs w:val="24"/>
+        </w:rPr>
+        <w:t>Resistores e capacitores SMD tamanho 0805 (0.08” x 0.05”) para facilitar montagem manual</w:t>
+      </w:r>
+    </w:p>
+    <w:p>
+      <w:pPr>
+        <w:pStyle w:val="PargrafodaLista"/>
+        <w:numPr>
+          <w:ilvl w:val="0"/>
+          <w:numId w:val="37"/>
+        </w:numPr>
+        <w:rPr>
+          <w:rFonts w:ascii="Arial" w:hAnsi="Arial" w:cs="Arial"/>
+          <w:sz w:val="24"/>
+          <w:szCs w:val="24"/>
+        </w:rPr>
+      </w:pPr>
+      <w:r>
+        <w:rPr>
+          <w:rFonts w:ascii="Arial" w:hAnsi="Arial" w:cs="Arial"/>
+          <w:sz w:val="24"/>
+          <w:szCs w:val="24"/>
+        </w:rPr>
+        <w:t>Utilização de dissipador individual nas chaves de potência (</w:t>
+      </w:r>
+      <w:r>
+        <w:rPr>
+          <w:rFonts w:ascii="Arial" w:hAnsi="Arial" w:cs="Arial"/>
+          <w:sz w:val="24"/>
+          <w:szCs w:val="24"/>
+        </w:rPr>
+        <w:t>evitando necessidade de isolação entre chave e dissipador</w:t>
+      </w:r>
+      <w:r>
+        <w:rPr>
+          <w:rFonts w:ascii="Arial" w:hAnsi="Arial" w:cs="Arial"/>
+          <w:sz w:val="24"/>
+          <w:szCs w:val="24"/>
+        </w:rPr>
+        <w:t>)</w:t>
+      </w:r>
+    </w:p>
+    <w:p>
+      <w:pPr>
+        <w:pStyle w:val="PargrafodaLista"/>
+        <w:numPr>
+          <w:ilvl w:val="0"/>
+          <w:numId w:val="37"/>
+        </w:numPr>
+        <w:rPr>
+          <w:rFonts w:ascii="Arial" w:hAnsi="Arial" w:cs="Arial"/>
+          <w:sz w:val="24"/>
+          <w:szCs w:val="24"/>
+        </w:rPr>
+      </w:pPr>
+      <w:r>
+        <w:rPr>
+          <w:rFonts w:ascii="Arial" w:hAnsi="Arial" w:cs="Arial"/>
+          <w:sz w:val="24"/>
+          <w:szCs w:val="24"/>
+        </w:rPr>
+        <w:t>Conectores de potência disposto na mesma board da placa</w:t>
+      </w:r>
+    </w:p>
+    <w:p>
+      <w:pPr>
+        <w:pStyle w:val="PargrafodaLista"/>
+        <w:numPr>
+          <w:ilvl w:val="0"/>
+          <w:numId w:val="37"/>
+        </w:numPr>
+        <w:rPr>
+          <w:rFonts w:ascii="Arial" w:hAnsi="Arial" w:cs="Arial"/>
+          <w:sz w:val="24"/>
+          <w:szCs w:val="24"/>
+        </w:rPr>
+      </w:pPr>
+      <w:r>
+        <w:rPr>
+          <w:rFonts w:ascii="Arial" w:hAnsi="Arial" w:cs="Arial"/>
+          <w:sz w:val="24"/>
+          <w:szCs w:val="24"/>
+        </w:rPr>
+        <w:t>Conexão de sinal para JTAG e comunicação serial SPI</w:t>
+      </w:r>
+    </w:p>
+    <w:p>
+      <w:pPr>
+        <w:pStyle w:val="PargrafodaLista"/>
+        <w:numPr>
+          <w:ilvl w:val="0"/>
+          <w:numId w:val="37"/>
+        </w:numPr>
+        <w:rPr>
+          <w:rFonts w:ascii="Arial" w:hAnsi="Arial" w:cs="Arial"/>
+          <w:sz w:val="24"/>
+          <w:szCs w:val="24"/>
+        </w:rPr>
+      </w:pPr>
+      <w:r>
+        <w:rPr>
+          <w:rFonts w:ascii="Arial" w:hAnsi="Arial" w:cs="Arial"/>
+          <w:sz w:val="24"/>
+          <w:szCs w:val="24"/>
+        </w:rPr>
+        <w:t>LEDs indicativos do status do conversor com identificação</w:t>
+      </w:r>
+    </w:p>
+    <w:p>
+      <w:pPr>
+        <w:pStyle w:val="PargrafodaLista"/>
+        <w:numPr>
+          <w:ilvl w:val="0"/>
+          <w:numId w:val="37"/>
+        </w:numPr>
+        <w:rPr>
+          <w:rFonts w:ascii="Arial" w:hAnsi="Arial" w:cs="Arial"/>
+          <w:sz w:val="24"/>
+          <w:szCs w:val="24"/>
+        </w:rPr>
+      </w:pPr>
+      <w:r>
+        <w:rPr>
+          <w:rFonts w:ascii="Arial" w:hAnsi="Arial" w:cs="Arial"/>
+          <w:sz w:val="24"/>
+          <w:szCs w:val="24"/>
+        </w:rPr>
+        <w:t>Componentes apenas no lado de cima (Top side) da placa</w:t>
+      </w:r>
+    </w:p>
+    <w:p>
+      <w:pPr>
+        <w:ind w:left="1069"/>
+        <w:rPr>
+          <w:rFonts w:cs="Arial"/>
+        </w:rPr>
+      </w:pPr>
+      <w:r>
+        <w:rPr>
+          <w:rFonts w:cs="Arial"/>
+        </w:rPr>
+        <w:t>Algumas premissas estabelecidas para as principais características da placa de circuito impresso, com o objetivo de permitir fabricação de protótipo com baixo custo e ao mesmo tempo com um nível de compactação e robustez adequado.</w:t>
+      </w:r>
+    </w:p>
+    <w:p>
+      <w:pPr>
+        <w:pStyle w:val="PargrafodaLista"/>
+        <w:numPr>
+          <w:ilvl w:val="0"/>
+          <w:numId w:val="37"/>
+        </w:numPr>
+        <w:rPr>
+          <w:rFonts w:ascii="Arial" w:hAnsi="Arial" w:cs="Arial"/>
+          <w:sz w:val="24"/>
+          <w:szCs w:val="24"/>
+        </w:rPr>
+      </w:pPr>
+      <w:r>
+        <w:rPr>
+          <w:rFonts w:ascii="Arial" w:hAnsi="Arial" w:cs="Arial"/>
+          <w:sz w:val="24"/>
+          <w:szCs w:val="24"/>
+        </w:rPr>
+        <w:t>Utilização de placa com 2 camadas e com furos metalizados</w:t>
+      </w:r>
+    </w:p>
+    <w:p>
+      <w:pPr>
+        <w:pStyle w:val="PargrafodaLista"/>
+        <w:numPr>
+          <w:ilvl w:val="0"/>
+          <w:numId w:val="37"/>
+        </w:numPr>
+        <w:rPr>
+          <w:rFonts w:ascii="Arial" w:hAnsi="Arial" w:cs="Arial"/>
+          <w:sz w:val="24"/>
+          <w:szCs w:val="24"/>
+        </w:rPr>
+      </w:pPr>
+      <w:r>
+        <w:rPr>
+          <w:rFonts w:ascii="Arial" w:hAnsi="Arial" w:cs="Arial"/>
+          <w:sz w:val="24"/>
+          <w:szCs w:val="24"/>
+        </w:rPr>
+        <w:t>Espessura de cobre de 1Oz/in</w:t>
+      </w:r>
+      <w:r>
+        <w:rPr>
+          <w:rFonts w:ascii="Arial" w:hAnsi="Arial" w:cs="Arial"/>
+          <w:sz w:val="24"/>
+          <w:szCs w:val="24"/>
+          <w:vertAlign w:val="superscript"/>
+        </w:rPr>
+        <w:t>2</w:t>
+      </w:r>
+      <w:r>
+        <w:rPr>
+          <w:rFonts w:ascii="Arial" w:hAnsi="Arial" w:cs="Arial"/>
+          <w:sz w:val="24"/>
+          <w:szCs w:val="24"/>
+          <w:vertAlign w:val="superscript"/>
+        </w:rPr>
+        <w:t xml:space="preserve"> </w:t>
+      </w:r>
+      <w:r>
+        <w:rPr>
+          <w:rFonts w:ascii="Arial" w:hAnsi="Arial" w:cs="Arial"/>
+          <w:sz w:val="24"/>
+          <w:szCs w:val="24"/>
+        </w:rPr>
+        <w:t>(35µm) para determinar largura para trilhas de potência</w:t>
+      </w:r>
+    </w:p>
+    <w:p>
+      <w:pPr>
+        <w:pStyle w:val="PargrafodaLista"/>
+        <w:numPr>
+          <w:ilvl w:val="0"/>
+          <w:numId w:val="37"/>
+        </w:numPr>
+        <w:rPr>
+          <w:rFonts w:ascii="Arial" w:hAnsi="Arial" w:cs="Arial"/>
+          <w:sz w:val="24"/>
+          <w:szCs w:val="24"/>
+        </w:rPr>
+      </w:pPr>
+      <w:r>
+        <w:rPr>
+          <w:rFonts w:ascii="Arial" w:hAnsi="Arial" w:cs="Arial"/>
+          <w:sz w:val="24"/>
+          <w:szCs w:val="24"/>
+        </w:rPr>
+        <w:lastRenderedPageBreak/>
+        <w:t>Isolação mínima</w:t>
+      </w:r>
+    </w:p>
+    <w:p>
+      <w:pPr>
+        <w:pStyle w:val="PargrafodaLista"/>
+        <w:numPr>
+          <w:ilvl w:val="0"/>
+          <w:numId w:val="37"/>
+        </w:numPr>
+        <w:rPr>
+          <w:rFonts w:ascii="Arial" w:hAnsi="Arial" w:cs="Arial"/>
+          <w:sz w:val="24"/>
+          <w:szCs w:val="24"/>
+        </w:rPr>
+      </w:pPr>
+      <w:r>
+        <w:rPr>
+          <w:rFonts w:ascii="Arial" w:hAnsi="Arial" w:cs="Arial"/>
+          <w:sz w:val="24"/>
+          <w:szCs w:val="24"/>
+        </w:rPr>
+        <w:t>Espessura de trilha mínima</w:t>
+      </w:r>
+    </w:p>
+    <w:p>
+      <w:pPr>
+        <w:pStyle w:val="PargrafodaLista"/>
+        <w:numPr>
+          <w:ilvl w:val="0"/>
+          <w:numId w:val="37"/>
+        </w:numPr>
+        <w:rPr>
+          <w:rFonts w:ascii="Arial" w:hAnsi="Arial" w:cs="Arial"/>
+          <w:sz w:val="24"/>
+          <w:szCs w:val="24"/>
+        </w:rPr>
+      </w:pPr>
+      <w:r>
+        <w:rPr>
+          <w:rFonts w:ascii="Arial" w:hAnsi="Arial" w:cs="Arial"/>
+          <w:sz w:val="24"/>
+          <w:szCs w:val="24"/>
+        </w:rPr>
+        <w:t>Menor furo metalizado (para vias de pass</w:t>
+      </w:r>
+      <w:r>
+        <w:rPr>
+          <w:rFonts w:ascii="Arial" w:hAnsi="Arial" w:cs="Arial"/>
+          <w:sz w:val="24"/>
+          <w:szCs w:val="24"/>
+        </w:rPr>
+        <w:t>a</w:t>
+      </w:r>
+      <w:r>
+        <w:rPr>
+          <w:rFonts w:ascii="Arial" w:hAnsi="Arial" w:cs="Arial"/>
+          <w:sz w:val="24"/>
+          <w:szCs w:val="24"/>
+        </w:rPr>
+        <w:t>gem)</w:t>
       </w:r>
     </w:p>
     <w:p>
       <w:pPr>
         <w:pStyle w:val="Ttulo3"/>
       </w:pPr>
-      <w:bookmarkStart w:id="30" w:name="_Toc423904931"/>
-      <w:r>
-        <w:lastRenderedPageBreak/>
+      <w:r>
+        <w:t>Dimensi</w:t>
+      </w:r>
+      <w:r>
         <w:t>Circuitos Críticos e Estratégia do Layout do Conversor</w:t>
       </w:r>
-      <w:bookmarkEnd w:id="30"/>
+    </w:p>
+    <w:p>
+      <w:pPr>
+        <w:rPr>
+          <w:rFonts w:cs="Arial"/>
+        </w:rPr>
+      </w:pPr>
+    </w:p>
+    <w:p>
+      <w:pPr>
+        <w:pStyle w:val="Ttulo3"/>
+      </w:pPr>
+      <w:bookmarkStart w:id="31" w:name="_Toc423904931"/>
+      <w:r>
+        <w:t>Circuitos Críticos e Estratégia do Layout do Conversor</w:t>
+      </w:r>
+      <w:bookmarkEnd w:id="31"/>
     </w:p>
     <w:p>
       <w:pPr>
@@ -9199,27 +9878,14 @@
       <w:r>
         <w:t xml:space="preserve">Figura </w:t>
       </w:r>
-      <w:r>
-        <w:fldChar w:fldCharType="begin"/>
-      </w:r>
-      <w:r>
-        <w:instrText xml:space="preserve"> SEQ Figura \* ARABIC </w:instrText>
-      </w:r>
-      <w:r>
-        <w:fldChar w:fldCharType="separate"/>
-      </w:r>
-      <w:r>
-        <w:rPr>
-          <w:noProof/>
-        </w:rPr>
-        <w:t>16</w:t>
-      </w:r>
-      <w:r>
-        <w:rPr>
-          <w:noProof/>
-        </w:rPr>
-        <w:fldChar w:fldCharType="end"/>
-      </w:r>
+      <w:fldSimple w:instr=" SEQ Figura \* ARABIC ">
+        <w:r>
+          <w:rPr>
+            <w:noProof/>
+          </w:rPr>
+          <w:t>16</w:t>
+        </w:r>
+      </w:fldSimple>
       <w:r>
         <w:t xml:space="preserve"> - Detalhe com Layout do Circuito de Medição Corrente</w:t>
       </w:r>
@@ -9329,27 +9995,14 @@
         <w:lastRenderedPageBreak/>
         <w:t xml:space="preserve">Figura </w:t>
       </w:r>
-      <w:r>
-        <w:fldChar w:fldCharType="begin"/>
-      </w:r>
-      <w:r>
-        <w:instrText xml:space="preserve"> SEQ Figura \* ARABIC </w:instrText>
-      </w:r>
-      <w:r>
-        <w:fldChar w:fldCharType="separate"/>
-      </w:r>
-      <w:r>
-        <w:rPr>
-          <w:noProof/>
-        </w:rPr>
-        <w:t>17</w:t>
-      </w:r>
-      <w:r>
-        <w:rPr>
-          <w:noProof/>
-        </w:rPr>
-        <w:fldChar w:fldCharType="end"/>
-      </w:r>
+      <w:fldSimple w:instr=" SEQ Figura \* ARABIC ">
+        <w:r>
+          <w:rPr>
+            <w:noProof/>
+          </w:rPr>
+          <w:t>17</w:t>
+        </w:r>
+      </w:fldSimple>
       <w:r>
         <w:t xml:space="preserve"> - Circuitos de Gate Driver para Mosfets de Potência</w:t>
       </w:r>
@@ -9454,27 +10107,14 @@
       <w:r>
         <w:t xml:space="preserve">Figura </w:t>
       </w:r>
-      <w:r>
-        <w:fldChar w:fldCharType="begin"/>
-      </w:r>
-      <w:r>
-        <w:instrText xml:space="preserve"> SEQ Figura \* ARABIC </w:instrText>
-      </w:r>
-      <w:r>
-        <w:fldChar w:fldCharType="separate"/>
-      </w:r>
-      <w:r>
-        <w:rPr>
-          <w:noProof/>
-        </w:rPr>
-        <w:t>18</w:t>
-      </w:r>
-      <w:r>
-        <w:rPr>
-          <w:noProof/>
-        </w:rPr>
-        <w:fldChar w:fldCharType="end"/>
-      </w:r>
+      <w:fldSimple w:instr=" SEQ Figura \* ARABIC ">
+        <w:r>
+          <w:rPr>
+            <w:noProof/>
+          </w:rPr>
+          <w:t>18</w:t>
+        </w:r>
+      </w:fldSimple>
       <w:r>
         <w:t xml:space="preserve"> - Caminho do sinal de PWM do DSC até o Gate Driver das Chaves principais do conversor</w:t>
       </w:r>
@@ -9563,27 +10203,14 @@
       <w:r>
         <w:t xml:space="preserve">Figura </w:t>
       </w:r>
-      <w:r>
-        <w:fldChar w:fldCharType="begin"/>
-      </w:r>
-      <w:r>
-        <w:instrText xml:space="preserve"> SEQ Figura \* ARABIC </w:instrText>
-      </w:r>
-      <w:r>
-        <w:fldChar w:fldCharType="separate"/>
-      </w:r>
-      <w:r>
-        <w:rPr>
-          <w:noProof/>
-        </w:rPr>
-        <w:t>19</w:t>
-      </w:r>
-      <w:r>
-        <w:rPr>
-          <w:noProof/>
-        </w:rPr>
-        <w:fldChar w:fldCharType="end"/>
-      </w:r>
+      <w:fldSimple w:instr=" SEQ Figura \* ARABIC ">
+        <w:r>
+          <w:rPr>
+            <w:noProof/>
+          </w:rPr>
+          <w:t>19</w:t>
+        </w:r>
+      </w:fldSimple>
       <w:r>
         <w:t xml:space="preserve"> - Sinal de PWM auxiliar - acionamento de ventilador e saída</w:t>
       </w:r>
@@ -9683,27 +10310,14 @@
       <w:r>
         <w:t xml:space="preserve">Figura </w:t>
       </w:r>
-      <w:r>
-        <w:fldChar w:fldCharType="begin"/>
-      </w:r>
-      <w:r>
-        <w:instrText xml:space="preserve"> SEQ Figura \* ARABIC </w:instrText>
-      </w:r>
-      <w:r>
-        <w:fldChar w:fldCharType="separate"/>
-      </w:r>
-      <w:r>
-        <w:rPr>
-          <w:noProof/>
-        </w:rPr>
-        <w:t>20</w:t>
-      </w:r>
-      <w:r>
-        <w:rPr>
-          <w:noProof/>
-        </w:rPr>
-        <w:fldChar w:fldCharType="end"/>
-      </w:r>
+      <w:fldSimple w:instr=" SEQ Figura \* ARABIC ">
+        <w:r>
+          <w:rPr>
+            <w:noProof/>
+          </w:rPr>
+          <w:t>20</w:t>
+        </w:r>
+      </w:fldSimple>
       <w:r>
         <w:t xml:space="preserve"> - Fontes Auxiliares de 3.3V e 15V</w:t>
       </w:r>
@@ -9798,27 +10412,14 @@
         <w:lastRenderedPageBreak/>
         <w:t xml:space="preserve">Figura </w:t>
       </w:r>
-      <w:r>
-        <w:fldChar w:fldCharType="begin"/>
-      </w:r>
-      <w:r>
-        <w:instrText xml:space="preserve"> SEQ Figura \* ARABIC </w:instrText>
-      </w:r>
-      <w:r>
-        <w:fldChar w:fldCharType="separate"/>
-      </w:r>
-      <w:r>
-        <w:rPr>
-          <w:noProof/>
-        </w:rPr>
-        <w:t>21</w:t>
-      </w:r>
-      <w:r>
-        <w:rPr>
-          <w:noProof/>
-        </w:rPr>
-        <w:fldChar w:fldCharType="end"/>
-      </w:r>
+      <w:fldSimple w:instr=" SEQ Figura \* ARABIC ">
+        <w:r>
+          <w:rPr>
+            <w:noProof/>
+          </w:rPr>
+          <w:t>21</w:t>
+        </w:r>
+      </w:fldSimple>
       <w:r>
         <w:t xml:space="preserve"> - Visão geral destacando o GND layout</w:t>
       </w:r>
@@ -9897,30 +10498,14 @@
       <w:r>
         <w:t xml:space="preserve">Figura </w:t>
       </w:r>
-      <w:r>
-        <w:fldChar w:fldCharType="begin"/>
-      </w:r>
-      <w:r>
-        <w:instrText xml:space="preserve"> SEQ Fig</w:instrText>
-      </w:r>
-      <w:r>
-        <w:instrText xml:space="preserve">ura \* ARABIC </w:instrText>
-      </w:r>
-      <w:r>
-        <w:fldChar w:fldCharType="separate"/>
-      </w:r>
-      <w:r>
-        <w:rPr>
-          <w:noProof/>
-        </w:rPr>
-        <w:t>22</w:t>
-      </w:r>
-      <w:r>
-        <w:rPr>
-          <w:noProof/>
-        </w:rPr>
-        <w:fldChar w:fldCharType="end"/>
-      </w:r>
+      <w:fldSimple w:instr=" SEQ Figura \* ARABIC ">
+        <w:r>
+          <w:rPr>
+            <w:noProof/>
+          </w:rPr>
+          <w:t>22</w:t>
+        </w:r>
+      </w:fldSimple>
       <w:r>
         <w:t xml:space="preserve"> - Detalhe </w:t>
       </w:r>
@@ -9997,27 +10582,14 @@
         <w:lastRenderedPageBreak/>
         <w:t xml:space="preserve">Figura </w:t>
       </w:r>
-      <w:r>
-        <w:fldChar w:fldCharType="begin"/>
-      </w:r>
-      <w:r>
-        <w:instrText xml:space="preserve"> SEQ Figura \* ARABIC </w:instrText>
-      </w:r>
-      <w:r>
-        <w:fldChar w:fldCharType="separate"/>
-      </w:r>
-      <w:r>
-        <w:rPr>
-          <w:noProof/>
-        </w:rPr>
-        <w:t>23</w:t>
-      </w:r>
-      <w:r>
-        <w:rPr>
-          <w:noProof/>
-        </w:rPr>
-        <w:fldChar w:fldCharType="end"/>
-      </w:r>
+      <w:fldSimple w:instr=" SEQ Figura \* ARABIC ">
+        <w:r>
+          <w:rPr>
+            <w:noProof/>
+          </w:rPr>
+          <w:t>23</w:t>
+        </w:r>
+      </w:fldSimple>
       <w:r>
         <w:t xml:space="preserve"> - Distribuição alimentação DSP – desacoplamento entre VDD/VDDA</w:t>
       </w:r>
@@ -10088,12 +10660,14 @@
       <w:pPr>
         <w:pStyle w:val="Ttulo3"/>
       </w:pPr>
-      <w:bookmarkStart w:id="31" w:name="_Toc423904932"/>
+      <w:bookmarkStart w:id="32" w:name="_Toc423904932"/>
+      <w:bookmarkStart w:id="33" w:name="_GoBack"/>
+      <w:bookmarkEnd w:id="33"/>
       <w:r>
         <w:lastRenderedPageBreak/>
         <w:t>Regras de Projeto Utilizadas</w:t>
       </w:r>
-      <w:bookmarkEnd w:id="31"/>
+      <w:bookmarkEnd w:id="32"/>
     </w:p>
     <w:p>
       <w:pPr>
@@ -10145,27 +10719,14 @@
       <w:r>
         <w:t xml:space="preserve">Figura </w:t>
       </w:r>
-      <w:r>
-        <w:fldChar w:fldCharType="begin"/>
-      </w:r>
-      <w:r>
-        <w:instrText xml:space="preserve"> SEQ Figura \* ARABIC </w:instrText>
-      </w:r>
-      <w:r>
-        <w:fldChar w:fldCharType="separate"/>
-      </w:r>
-      <w:r>
-        <w:rPr>
-          <w:noProof/>
-        </w:rPr>
-        <w:t>24</w:t>
-      </w:r>
-      <w:r>
-        <w:rPr>
-          <w:noProof/>
-        </w:rPr>
-        <w:fldChar w:fldCharType="end"/>
-      </w:r>
+      <w:fldSimple w:instr=" SEQ Figura \* ARABIC ">
+        <w:r>
+          <w:rPr>
+            <w:noProof/>
+          </w:rPr>
+          <w:t>24</w:t>
+        </w:r>
+      </w:fldSimple>
       <w:r>
         <w:t xml:space="preserve"> - Gráfico para determinar capacidade de corrente das trilhas na PCI</w:t>
       </w:r>
@@ -10236,27 +10797,14 @@
         <w:lastRenderedPageBreak/>
         <w:t xml:space="preserve">Figura </w:t>
       </w:r>
-      <w:r>
-        <w:fldChar w:fldCharType="begin"/>
-      </w:r>
-      <w:r>
-        <w:instrText xml:space="preserve"> SEQ Figura \* ARABIC </w:instrText>
-      </w:r>
-      <w:r>
-        <w:fldChar w:fldCharType="separate"/>
-      </w:r>
-      <w:r>
-        <w:rPr>
-          <w:noProof/>
-        </w:rPr>
-        <w:t>25</w:t>
-      </w:r>
-      <w:r>
-        <w:rPr>
-          <w:noProof/>
-        </w:rPr>
-        <w:fldChar w:fldCharType="end"/>
-      </w:r>
+      <w:fldSimple w:instr=" SEQ Figura \* ARABIC ">
+        <w:r>
+          <w:rPr>
+            <w:noProof/>
+          </w:rPr>
+          <w:t>25</w:t>
+        </w:r>
+      </w:fldSimple>
       <w:r>
         <w:t xml:space="preserve"> - Largura Mínima nas trilhas de potência - 10 mm</w:t>
       </w:r>
@@ -10321,11 +10869,11 @@
       <w:pPr>
         <w:pStyle w:val="Ttulo3"/>
       </w:pPr>
-      <w:bookmarkStart w:id="32" w:name="_Toc423904933"/>
+      <w:bookmarkStart w:id="34" w:name="_Toc423904933"/>
       <w:r>
         <w:t>Resumo do Layout Obtido para Conversor</w:t>
       </w:r>
-      <w:bookmarkEnd w:id="32"/>
+      <w:bookmarkEnd w:id="34"/>
     </w:p>
     <w:p>
       <w:pPr>
@@ -10419,27 +10967,14 @@
       <w:r>
         <w:t xml:space="preserve">Tabela </w:t>
       </w:r>
-      <w:r>
-        <w:fldChar w:fldCharType="begin"/>
-      </w:r>
-      <w:r>
-        <w:instrText xml:space="preserve"> SEQ Tabela \* ARABIC </w:instrText>
-      </w:r>
-      <w:r>
-        <w:fldChar w:fldCharType="separate"/>
-      </w:r>
-      <w:r>
-        <w:rPr>
-          <w:noProof/>
-        </w:rPr>
-        <w:t>1</w:t>
-      </w:r>
-      <w:r>
-        <w:rPr>
-          <w:noProof/>
-        </w:rPr>
-        <w:fldChar w:fldCharType="end"/>
-      </w:r>
+      <w:fldSimple w:instr=" SEQ Tabela \* ARABIC ">
+        <w:r>
+          <w:rPr>
+            <w:noProof/>
+          </w:rPr>
+          <w:t>1</w:t>
+        </w:r>
+      </w:fldSimple>
       <w:r>
         <w:t xml:space="preserve"> - Tabela de Furação (Drill Table)</w:t>
       </w:r>
@@ -10796,27 +11331,14 @@
       <w:r>
         <w:t xml:space="preserve">Figura </w:t>
       </w:r>
-      <w:r>
-        <w:fldChar w:fldCharType="begin"/>
-      </w:r>
-      <w:r>
-        <w:instrText xml:space="preserve"> SEQ Figura \* ARABIC </w:instrText>
-      </w:r>
-      <w:r>
-        <w:fldChar w:fldCharType="separate"/>
-      </w:r>
-      <w:r>
-        <w:rPr>
-          <w:noProof/>
-        </w:rPr>
-        <w:t>26</w:t>
-      </w:r>
-      <w:r>
-        <w:rPr>
-          <w:noProof/>
-        </w:rPr>
-        <w:fldChar w:fldCharType="end"/>
-      </w:r>
+      <w:fldSimple w:instr=" SEQ Figura \* ARABIC ">
+        <w:r>
+          <w:rPr>
+            <w:noProof/>
+          </w:rPr>
+          <w:t>26</w:t>
+        </w:r>
+      </w:fldSimple>
       <w:r>
         <w:t xml:space="preserve"> - </w:t>
       </w:r>
@@ -10903,27 +11425,14 @@
       <w:r>
         <w:t xml:space="preserve">Figura </w:t>
       </w:r>
-      <w:r>
-        <w:fldChar w:fldCharType="begin"/>
-      </w:r>
-      <w:r>
-        <w:instrText xml:space="preserve"> SEQ Figura \* ARABIC </w:instrText>
-      </w:r>
-      <w:r>
-        <w:fldChar w:fldCharType="separate"/>
-      </w:r>
-      <w:r>
-        <w:rPr>
-          <w:noProof/>
-        </w:rPr>
-        <w:t>27</w:t>
-      </w:r>
-      <w:r>
-        <w:rPr>
-          <w:noProof/>
-        </w:rPr>
-        <w:fldChar w:fldCharType="end"/>
-      </w:r>
+      <w:fldSimple w:instr=" SEQ Figura \* ARABIC ">
+        <w:r>
+          <w:rPr>
+            <w:noProof/>
+          </w:rPr>
+          <w:t>27</w:t>
+        </w:r>
+      </w:fldSimple>
       <w:r>
         <w:t xml:space="preserve"> - Layout do Conversor Completo em vista 3d</w:t>
       </w:r>
@@ -11001,7 +11510,7 @@
           <w:lang w:val="pt-BR"/>
         </w:rPr>
       </w:pPr>
-      <w:bookmarkStart w:id="33" w:name="_Toc423904934"/>
+      <w:bookmarkStart w:id="35" w:name="_Toc423904934"/>
       <w:r>
         <w:rPr>
           <w:lang w:val="pt-BR"/>
@@ -11014,7 +11523,7 @@
         </w:rPr>
         <w:t>DE SOFTWARE</w:t>
       </w:r>
-      <w:bookmarkEnd w:id="33"/>
+      <w:bookmarkEnd w:id="35"/>
     </w:p>
     <w:p>
       <w:pPr>
@@ -11044,11 +11553,11 @@
       <w:pPr>
         <w:pStyle w:val="Ttulo3"/>
       </w:pPr>
-      <w:bookmarkStart w:id="34" w:name="_Toc423904935"/>
+      <w:bookmarkStart w:id="36" w:name="_Toc423904935"/>
       <w:r>
         <w:t>Configuração dos Periféricos</w:t>
       </w:r>
-      <w:bookmarkEnd w:id="34"/>
+      <w:bookmarkEnd w:id="36"/>
     </w:p>
     <w:p>
       <w:pPr>
@@ -11076,12 +11585,12 @@
       <w:pPr>
         <w:pStyle w:val="Ttulo3"/>
       </w:pPr>
-      <w:bookmarkStart w:id="35" w:name="_Toc423904936"/>
+      <w:bookmarkStart w:id="37" w:name="_Toc423904936"/>
       <w:r>
         <w:lastRenderedPageBreak/>
         <w:t>Configuração dos Periféricos</w:t>
       </w:r>
-      <w:bookmarkEnd w:id="35"/>
+      <w:bookmarkEnd w:id="37"/>
     </w:p>
     <w:p>
       <w:pPr>
@@ -11106,14 +11615,14 @@
       <w:pPr>
         <w:pStyle w:val="Ttulo1"/>
       </w:pPr>
-      <w:bookmarkStart w:id="36" w:name="_Toc423904937"/>
+      <w:bookmarkStart w:id="38" w:name="_Toc423904937"/>
       <w:r>
         <w:rPr>
           <w:lang w:val="pt-BR"/>
         </w:rPr>
         <w:t>RESULTADOS OBTIDOS COM PROTÓTIPO DO CONVERSOR</w:t>
       </w:r>
-      <w:bookmarkEnd w:id="36"/>
+      <w:bookmarkEnd w:id="38"/>
     </w:p>
     <w:p>
       <w:pPr>
@@ -11202,107 +11711,96 @@
           <w:lang w:val="pt-BR"/>
         </w:rPr>
       </w:pPr>
-      <w:bookmarkStart w:id="37" w:name="_Toc423904938"/>
+      <w:bookmarkStart w:id="39" w:name="_Toc423904938"/>
       <w:r>
         <w:rPr>
           <w:lang w:val="pt-BR"/>
         </w:rPr>
         <w:t>VERIFICAÇÃO DOS PRINCIPAIS SINAIS DO CIRCUITO EM MALHA ABERTA</w:t>
       </w:r>
-      <w:bookmarkEnd w:id="37"/>
+      <w:bookmarkEnd w:id="39"/>
     </w:p>
     <w:p>
       <w:pPr>
         <w:pStyle w:val="Ttulo3"/>
         <w:ind w:left="1428"/>
       </w:pPr>
-      <w:bookmarkStart w:id="38" w:name="_Toc423904939"/>
+      <w:bookmarkStart w:id="40" w:name="_Toc423904939"/>
       <w:r>
         <w:t>Sinais de PWM na saída da CPU</w:t>
       </w:r>
-      <w:bookmarkEnd w:id="38"/>
+      <w:bookmarkEnd w:id="40"/>
     </w:p>
     <w:p>
       <w:pPr>
         <w:pStyle w:val="Ttulo3"/>
         <w:ind w:left="1428"/>
       </w:pPr>
-      <w:bookmarkStart w:id="39" w:name="_Toc423904940"/>
+      <w:bookmarkStart w:id="41" w:name="_Toc423904940"/>
       <w:r>
         <w:t>Funcionamento das Fontes Auxiliares</w:t>
       </w:r>
-      <w:bookmarkEnd w:id="39"/>
+      <w:bookmarkEnd w:id="41"/>
     </w:p>
     <w:p>
       <w:pPr>
         <w:pStyle w:val="Ttulo3"/>
         <w:ind w:left="1428"/>
       </w:pPr>
-      <w:bookmarkStart w:id="40" w:name="_Toc423904941"/>
+      <w:bookmarkStart w:id="42" w:name="_Toc423904941"/>
       <w:r>
         <w:t>Rotina de pré-carga bootstrap</w:t>
       </w:r>
-      <w:bookmarkEnd w:id="40"/>
+      <w:bookmarkEnd w:id="42"/>
     </w:p>
     <w:p>
       <w:pPr>
         <w:pStyle w:val="Ttulo3"/>
         <w:ind w:left="1428"/>
       </w:pPr>
-      <w:bookmarkStart w:id="41" w:name="_Toc423904942"/>
-      <w:r>
-        <w:t>Rotina de pré-carga bootstrap</w:t>
-      </w:r>
-      <w:bookmarkEnd w:id="41"/>
+      <w:bookmarkStart w:id="43" w:name="_Toc423904943"/>
+      <w:r>
+        <w:t>Rampa Inicial para rastreamento do MPPT</w:t>
+      </w:r>
+      <w:bookmarkEnd w:id="43"/>
+    </w:p>
+    <w:p>
+      <w:pPr>
+        <w:pStyle w:val="Ttulo2"/>
+        <w:rPr>
+          <w:lang w:val="pt-BR"/>
+        </w:rPr>
+      </w:pPr>
+      <w:bookmarkStart w:id="44" w:name="_Toc423904944"/>
+      <w:r>
+        <w:rPr>
+          <w:lang w:val="pt-BR"/>
+        </w:rPr>
+        <w:t>funcionamento do conversor em malha fechada</w:t>
+      </w:r>
+      <w:bookmarkEnd w:id="44"/>
     </w:p>
     <w:p>
       <w:pPr>
         <w:pStyle w:val="Ttulo3"/>
         <w:ind w:left="1428"/>
       </w:pPr>
-      <w:bookmarkStart w:id="42" w:name="_Toc423904943"/>
-      <w:r>
-        <w:t>Rampa Inicial para rastreamento do MPPT</w:t>
-      </w:r>
-      <w:bookmarkEnd w:id="42"/>
-    </w:p>
-    <w:p>
-      <w:pPr>
-        <w:pStyle w:val="Ttulo2"/>
-        <w:rPr>
-          <w:lang w:val="pt-BR"/>
-        </w:rPr>
-      </w:pPr>
-      <w:bookmarkStart w:id="43" w:name="_Toc423904944"/>
-      <w:r>
-        <w:rPr>
-          <w:lang w:val="pt-BR"/>
-        </w:rPr>
-        <w:t>funcionamento do conversor em malha fechada</w:t>
-      </w:r>
-      <w:bookmarkEnd w:id="43"/>
+      <w:bookmarkStart w:id="45" w:name="_Toc423904945"/>
+      <w:r>
+        <w:t>Verificação de Sequência de Operação</w:t>
+      </w:r>
+      <w:bookmarkEnd w:id="45"/>
     </w:p>
     <w:p>
       <w:pPr>
         <w:pStyle w:val="Ttulo3"/>
         <w:ind w:left="1428"/>
       </w:pPr>
-      <w:bookmarkStart w:id="44" w:name="_Toc423904945"/>
-      <w:r>
-        <w:t>Verificação de Sequência de Operação</w:t>
-      </w:r>
-      <w:bookmarkEnd w:id="44"/>
-    </w:p>
-    <w:p>
-      <w:pPr>
-        <w:pStyle w:val="Ttulo3"/>
-        <w:ind w:left="1428"/>
-      </w:pPr>
-      <w:bookmarkStart w:id="45" w:name="_Toc423904946"/>
+      <w:bookmarkStart w:id="46" w:name="_Toc423904946"/>
       <w:r>
         <w:t>Rastreamento do Ponto de Máxima Potência</w:t>
       </w:r>
-      <w:bookmarkEnd w:id="45"/>
+      <w:bookmarkEnd w:id="46"/>
     </w:p>
     <w:p>
       <w:pPr>
@@ -11379,7 +11877,7 @@
           <w:lang w:val="pt-BR"/>
         </w:rPr>
       </w:pPr>
-      <w:bookmarkStart w:id="46" w:name="_Toc423904947"/>
+      <w:bookmarkStart w:id="47" w:name="_Toc423904947"/>
       <w:r>
         <w:rPr>
           <w:lang w:val="pt-BR"/>
@@ -11387,7 +11885,7 @@
         <w:lastRenderedPageBreak/>
         <w:t>EFICIÊNCIA DO CONVERSOR OPERANDO COM RETIFICAÇÃO SÍNCRONA</w:t>
       </w:r>
-      <w:bookmarkEnd w:id="46"/>
+      <w:bookmarkEnd w:id="47"/>
     </w:p>
     <w:p>
       <w:pPr>
@@ -11406,8 +11904,8 @@
           <w:lang w:val="pt-BR"/>
         </w:rPr>
       </w:pPr>
-      <w:bookmarkStart w:id="47" w:name="_Toc423904948"/>
-      <w:bookmarkStart w:id="48" w:name="_Toc294265546"/>
+      <w:bookmarkStart w:id="48" w:name="_Toc423904948"/>
+      <w:bookmarkStart w:id="49" w:name="_Toc294265546"/>
       <w:r>
         <w:rPr>
           <w:lang w:val="pt-BR"/>
@@ -11415,7 +11913,7 @@
         <w:lastRenderedPageBreak/>
         <w:t>CONCLUSÃO</w:t>
       </w:r>
-      <w:bookmarkEnd w:id="47"/>
+      <w:bookmarkEnd w:id="48"/>
     </w:p>
     <w:p>
       <w:pPr>
@@ -11543,7 +12041,7 @@
           <w:b w:val="0"/>
         </w:rPr>
       </w:pPr>
-      <w:bookmarkStart w:id="49" w:name="_Toc423904949"/>
+      <w:bookmarkStart w:id="50" w:name="_Toc423904949"/>
       <w:r>
         <w:rPr>
           <w:rStyle w:val="Ttulo1Char"/>
@@ -11553,8 +12051,8 @@
         <w:lastRenderedPageBreak/>
         <w:t>REFERÊNCIAS</w:t>
       </w:r>
-      <w:bookmarkEnd w:id="48"/>
       <w:bookmarkEnd w:id="49"/>
+      <w:bookmarkEnd w:id="50"/>
     </w:p>
     <w:p>
       <w:pPr>
@@ -11926,7 +12424,6 @@
         <w:docPartUnique/>
       </w:docPartObj>
     </w:sdtPr>
-    <w:sdtEndPr/>
     <w:sdtContent>
       <w:p>
         <w:pPr>
@@ -11947,7 +12444,7 @@
             <w:noProof/>
             <w:lang w:val="pt-BR"/>
           </w:rPr>
-          <w:t>2</w:t>
+          <w:t>26</w:t>
         </w:r>
         <w:r>
           <w:fldChar w:fldCharType="end"/>
@@ -12674,6 +13171,119 @@
     </w:lvl>
   </w:abstractNum>
   <w:abstractNum w:abstractNumId="7">
+    <w:nsid w:val="291959E8"/>
+    <w:multiLevelType w:val="hybridMultilevel"/>
+    <w:tmpl w:val="E6E8D902"/>
+    <w:lvl w:ilvl="0" w:tplc="04160001">
+      <w:start w:val="1"/>
+      <w:numFmt w:val="bullet"/>
+      <w:lvlText w:val=""/>
+      <w:lvlJc w:val="left"/>
+      <w:pPr>
+        <w:ind w:left="1429" w:hanging="360"/>
+      </w:pPr>
+      <w:rPr>
+        <w:rFonts w:ascii="Symbol" w:hAnsi="Symbol" w:hint="default"/>
+      </w:rPr>
+    </w:lvl>
+    <w:lvl w:ilvl="1" w:tplc="04160003" w:tentative="1">
+      <w:start w:val="1"/>
+      <w:numFmt w:val="bullet"/>
+      <w:lvlText w:val="o"/>
+      <w:lvlJc w:val="left"/>
+      <w:pPr>
+        <w:ind w:left="2149" w:hanging="360"/>
+      </w:pPr>
+      <w:rPr>
+        <w:rFonts w:ascii="Courier New" w:hAnsi="Courier New" w:cs="Courier New" w:hint="default"/>
+      </w:rPr>
+    </w:lvl>
+    <w:lvl w:ilvl="2" w:tplc="04160005" w:tentative="1">
+      <w:start w:val="1"/>
+      <w:numFmt w:val="bullet"/>
+      <w:lvlText w:val=""/>
+      <w:lvlJc w:val="left"/>
+      <w:pPr>
+        <w:ind w:left="2869" w:hanging="360"/>
+      </w:pPr>
+      <w:rPr>
+        <w:rFonts w:ascii="Wingdings" w:hAnsi="Wingdings" w:hint="default"/>
+      </w:rPr>
+    </w:lvl>
+    <w:lvl w:ilvl="3" w:tplc="04160001" w:tentative="1">
+      <w:start w:val="1"/>
+      <w:numFmt w:val="bullet"/>
+      <w:lvlText w:val=""/>
+      <w:lvlJc w:val="left"/>
+      <w:pPr>
+        <w:ind w:left="3589" w:hanging="360"/>
+      </w:pPr>
+      <w:rPr>
+        <w:rFonts w:ascii="Symbol" w:hAnsi="Symbol" w:hint="default"/>
+      </w:rPr>
+    </w:lvl>
+    <w:lvl w:ilvl="4" w:tplc="04160003" w:tentative="1">
+      <w:start w:val="1"/>
+      <w:numFmt w:val="bullet"/>
+      <w:lvlText w:val="o"/>
+      <w:lvlJc w:val="left"/>
+      <w:pPr>
+        <w:ind w:left="4309" w:hanging="360"/>
+      </w:pPr>
+      <w:rPr>
+        <w:rFonts w:ascii="Courier New" w:hAnsi="Courier New" w:cs="Courier New" w:hint="default"/>
+      </w:rPr>
+    </w:lvl>
+    <w:lvl w:ilvl="5" w:tplc="04160005" w:tentative="1">
+      <w:start w:val="1"/>
+      <w:numFmt w:val="bullet"/>
+      <w:lvlText w:val=""/>
+      <w:lvlJc w:val="left"/>
+      <w:pPr>
+        <w:ind w:left="5029" w:hanging="360"/>
+      </w:pPr>
+      <w:rPr>
+        <w:rFonts w:ascii="Wingdings" w:hAnsi="Wingdings" w:hint="default"/>
+      </w:rPr>
+    </w:lvl>
+    <w:lvl w:ilvl="6" w:tplc="04160001" w:tentative="1">
+      <w:start w:val="1"/>
+      <w:numFmt w:val="bullet"/>
+      <w:lvlText w:val=""/>
+      <w:lvlJc w:val="left"/>
+      <w:pPr>
+        <w:ind w:left="5749" w:hanging="360"/>
+      </w:pPr>
+      <w:rPr>
+        <w:rFonts w:ascii="Symbol" w:hAnsi="Symbol" w:hint="default"/>
+      </w:rPr>
+    </w:lvl>
+    <w:lvl w:ilvl="7" w:tplc="04160003" w:tentative="1">
+      <w:start w:val="1"/>
+      <w:numFmt w:val="bullet"/>
+      <w:lvlText w:val="o"/>
+      <w:lvlJc w:val="left"/>
+      <w:pPr>
+        <w:ind w:left="6469" w:hanging="360"/>
+      </w:pPr>
+      <w:rPr>
+        <w:rFonts w:ascii="Courier New" w:hAnsi="Courier New" w:cs="Courier New" w:hint="default"/>
+      </w:rPr>
+    </w:lvl>
+    <w:lvl w:ilvl="8" w:tplc="04160005" w:tentative="1">
+      <w:start w:val="1"/>
+      <w:numFmt w:val="bullet"/>
+      <w:lvlText w:val=""/>
+      <w:lvlJc w:val="left"/>
+      <w:pPr>
+        <w:ind w:left="7189" w:hanging="360"/>
+      </w:pPr>
+      <w:rPr>
+        <w:rFonts w:ascii="Wingdings" w:hAnsi="Wingdings" w:hint="default"/>
+      </w:rPr>
+    </w:lvl>
+  </w:abstractNum>
+  <w:abstractNum w:abstractNumId="8">
     <w:nsid w:val="2A63452A"/>
     <w:multiLevelType w:val="multilevel"/>
     <w:tmpl w:val="0416001F"/>
@@ -12759,7 +13369,7 @@
       </w:pPr>
     </w:lvl>
   </w:abstractNum>
-  <w:abstractNum w:abstractNumId="8">
+  <w:abstractNum w:abstractNumId="9">
     <w:nsid w:val="2CCB11D8"/>
     <w:multiLevelType w:val="hybridMultilevel"/>
     <w:tmpl w:val="6FCC6B86"/>
@@ -12872,7 +13482,7 @@
       </w:rPr>
     </w:lvl>
   </w:abstractNum>
-  <w:abstractNum w:abstractNumId="9">
+  <w:abstractNum w:abstractNumId="10">
     <w:nsid w:val="30A55AF0"/>
     <w:multiLevelType w:val="hybridMultilevel"/>
     <w:tmpl w:val="F8D47F12"/>
@@ -12961,7 +13571,7 @@
       </w:pPr>
     </w:lvl>
   </w:abstractNum>
-  <w:abstractNum w:abstractNumId="10">
+  <w:abstractNum w:abstractNumId="11">
     <w:nsid w:val="31D14C54"/>
     <w:multiLevelType w:val="multilevel"/>
     <w:tmpl w:val="DF729468"/>
@@ -13082,7 +13692,7 @@
       </w:rPr>
     </w:lvl>
   </w:abstractNum>
-  <w:abstractNum w:abstractNumId="11">
+  <w:abstractNum w:abstractNumId="12">
     <w:nsid w:val="3C1E7D94"/>
     <w:multiLevelType w:val="multilevel"/>
     <w:tmpl w:val="DF729468"/>
@@ -13203,7 +13813,7 @@
       </w:rPr>
     </w:lvl>
   </w:abstractNum>
-  <w:abstractNum w:abstractNumId="12">
+  <w:abstractNum w:abstractNumId="13">
     <w:nsid w:val="3E51767B"/>
     <w:multiLevelType w:val="hybridMultilevel"/>
     <w:tmpl w:val="5956D1B6"/>
@@ -13316,7 +13926,7 @@
       </w:rPr>
     </w:lvl>
   </w:abstractNum>
-  <w:abstractNum w:abstractNumId="13">
+  <w:abstractNum w:abstractNumId="14">
     <w:nsid w:val="40AC4687"/>
     <w:multiLevelType w:val="multilevel"/>
     <w:tmpl w:val="44221F78"/>
@@ -13429,7 +14039,7 @@
       </w:rPr>
     </w:lvl>
   </w:abstractNum>
-  <w:abstractNum w:abstractNumId="14">
+  <w:abstractNum w:abstractNumId="15">
     <w:nsid w:val="43B374F0"/>
     <w:multiLevelType w:val="hybridMultilevel"/>
     <w:tmpl w:val="B0B473BA"/>
@@ -13518,7 +14128,7 @@
       </w:pPr>
     </w:lvl>
   </w:abstractNum>
-  <w:abstractNum w:abstractNumId="15">
+  <w:abstractNum w:abstractNumId="16">
     <w:nsid w:val="448845A6"/>
     <w:multiLevelType w:val="multilevel"/>
     <w:tmpl w:val="DF729468"/>
@@ -13639,7 +14249,7 @@
       </w:rPr>
     </w:lvl>
   </w:abstractNum>
-  <w:abstractNum w:abstractNumId="16">
+  <w:abstractNum w:abstractNumId="17">
     <w:nsid w:val="45E4000A"/>
     <w:multiLevelType w:val="hybridMultilevel"/>
     <w:tmpl w:val="E28CA6B4"/>
@@ -13725,7 +14335,7 @@
       </w:pPr>
     </w:lvl>
   </w:abstractNum>
-  <w:abstractNum w:abstractNumId="17">
+  <w:abstractNum w:abstractNumId="18">
     <w:nsid w:val="49894138"/>
     <w:multiLevelType w:val="hybridMultilevel"/>
     <w:tmpl w:val="3AEA8C9E"/>
@@ -13838,7 +14448,7 @@
       </w:rPr>
     </w:lvl>
   </w:abstractNum>
-  <w:abstractNum w:abstractNumId="18">
+  <w:abstractNum w:abstractNumId="19">
     <w:nsid w:val="4D1C7985"/>
     <w:multiLevelType w:val="hybridMultilevel"/>
     <w:tmpl w:val="29A63452"/>
@@ -13927,7 +14537,7 @@
       </w:pPr>
     </w:lvl>
   </w:abstractNum>
-  <w:abstractNum w:abstractNumId="19">
+  <w:abstractNum w:abstractNumId="20">
     <w:nsid w:val="51D407B6"/>
     <w:multiLevelType w:val="hybridMultilevel"/>
     <w:tmpl w:val="28A2542A"/>
@@ -14016,7 +14626,7 @@
       </w:pPr>
     </w:lvl>
   </w:abstractNum>
-  <w:abstractNum w:abstractNumId="20">
+  <w:abstractNum w:abstractNumId="21">
     <w:nsid w:val="5E274811"/>
     <w:multiLevelType w:val="multilevel"/>
     <w:tmpl w:val="DF729468"/>
@@ -14137,7 +14747,7 @@
       </w:rPr>
     </w:lvl>
   </w:abstractNum>
-  <w:abstractNum w:abstractNumId="21">
+  <w:abstractNum w:abstractNumId="22">
     <w:nsid w:val="602374F3"/>
     <w:multiLevelType w:val="multilevel"/>
     <w:tmpl w:val="8E40C7CE"/>
@@ -14283,7 +14893,7 @@
       </w:pPr>
     </w:lvl>
   </w:abstractNum>
-  <w:abstractNum w:abstractNumId="22">
+  <w:abstractNum w:abstractNumId="23">
     <w:nsid w:val="616F35A4"/>
     <w:multiLevelType w:val="hybridMultilevel"/>
     <w:tmpl w:val="34D88CA2"/>
@@ -14396,7 +15006,7 @@
       </w:rPr>
     </w:lvl>
   </w:abstractNum>
-  <w:abstractNum w:abstractNumId="23">
+  <w:abstractNum w:abstractNumId="24">
     <w:nsid w:val="773B76C4"/>
     <w:multiLevelType w:val="multilevel"/>
     <w:tmpl w:val="DF729468"/>
@@ -14517,7 +15127,7 @@
       </w:rPr>
     </w:lvl>
   </w:abstractNum>
-  <w:abstractNum w:abstractNumId="24">
+  <w:abstractNum w:abstractNumId="25">
     <w:nsid w:val="79C26D24"/>
     <w:multiLevelType w:val="hybridMultilevel"/>
     <w:tmpl w:val="33825E82"/>
@@ -14606,7 +15216,7 @@
       </w:pPr>
     </w:lvl>
   </w:abstractNum>
-  <w:abstractNum w:abstractNumId="25">
+  <w:abstractNum w:abstractNumId="26">
     <w:nsid w:val="7D3657F6"/>
     <w:multiLevelType w:val="hybridMultilevel"/>
     <w:tmpl w:val="A8B23B32"/>
@@ -14745,7 +15355,7 @@
       </w:rPr>
     </w:lvl>
   </w:abstractNum>
-  <w:abstractNum w:abstractNumId="26">
+  <w:abstractNum w:abstractNumId="27">
     <w:nsid w:val="7E317362"/>
     <w:multiLevelType w:val="hybridMultilevel"/>
     <w:tmpl w:val="850EE16A"/>
@@ -14859,13 +15469,13 @@
     </w:lvl>
   </w:abstractNum>
   <w:num w:numId="1">
-    <w:abstractNumId w:val="25"/>
+    <w:abstractNumId w:val="26"/>
   </w:num>
   <w:num w:numId="2">
-    <w:abstractNumId w:val="19"/>
+    <w:abstractNumId w:val="20"/>
   </w:num>
   <w:num w:numId="3">
-    <w:abstractNumId w:val="18"/>
+    <w:abstractNumId w:val="19"/>
   </w:num>
   <w:num w:numId="4">
     <w:abstractNumId w:val="2"/>
@@ -14874,10 +15484,10 @@
     <w:abstractNumId w:val="3"/>
   </w:num>
   <w:num w:numId="6">
-    <w:abstractNumId w:val="13"/>
+    <w:abstractNumId w:val="14"/>
   </w:num>
   <w:num w:numId="7">
-    <w:abstractNumId w:val="17"/>
+    <w:abstractNumId w:val="18"/>
   </w:num>
   <w:num w:numId="8">
     <w:abstractNumId w:val="5"/>
@@ -14886,28 +15496,28 @@
     <w:abstractNumId w:val="0"/>
   </w:num>
   <w:num w:numId="10">
-    <w:abstractNumId w:val="23"/>
+    <w:abstractNumId w:val="24"/>
   </w:num>
   <w:num w:numId="11">
+    <w:abstractNumId w:val="12"/>
+  </w:num>
+  <w:num w:numId="12">
     <w:abstractNumId w:val="11"/>
   </w:num>
-  <w:num w:numId="12">
-    <w:abstractNumId w:val="10"/>
-  </w:num>
   <w:num w:numId="13">
-    <w:abstractNumId w:val="15"/>
+    <w:abstractNumId w:val="16"/>
   </w:num>
   <w:num w:numId="14">
     <w:abstractNumId w:val="1"/>
   </w:num>
   <w:num w:numId="15">
-    <w:abstractNumId w:val="20"/>
+    <w:abstractNumId w:val="21"/>
   </w:num>
   <w:num w:numId="16">
-    <w:abstractNumId w:val="22"/>
+    <w:abstractNumId w:val="23"/>
   </w:num>
   <w:num w:numId="17">
-    <w:abstractNumId w:val="24"/>
+    <w:abstractNumId w:val="25"/>
   </w:num>
   <w:num w:numId="18">
     <w:abstractNumId w:val="4"/>
@@ -14916,22 +15526,22 @@
     <w:abstractNumId w:val="6"/>
   </w:num>
   <w:num w:numId="20">
-    <w:abstractNumId w:val="9"/>
+    <w:abstractNumId w:val="10"/>
   </w:num>
   <w:num w:numId="21">
-    <w:abstractNumId w:val="16"/>
+    <w:abstractNumId w:val="17"/>
   </w:num>
   <w:num w:numId="22">
-    <w:abstractNumId w:val="14"/>
+    <w:abstractNumId w:val="15"/>
   </w:num>
   <w:num w:numId="23">
-    <w:abstractNumId w:val="7"/>
+    <w:abstractNumId w:val="8"/>
   </w:num>
   <w:num w:numId="24">
-    <w:abstractNumId w:val="21"/>
+    <w:abstractNumId w:val="22"/>
   </w:num>
   <w:num w:numId="25">
-    <w:abstractNumId w:val="21"/>
+    <w:abstractNumId w:val="22"/>
     <w:lvlOverride w:ilvl="0">
       <w:startOverride w:val="1"/>
     </w:lvlOverride>
@@ -14961,7 +15571,7 @@
     </w:lvlOverride>
   </w:num>
   <w:num w:numId="26">
-    <w:abstractNumId w:val="21"/>
+    <w:abstractNumId w:val="22"/>
     <w:lvlOverride w:ilvl="0">
       <w:startOverride w:val="1"/>
     </w:lvlOverride>
@@ -14991,7 +15601,7 @@
     </w:lvlOverride>
   </w:num>
   <w:num w:numId="27">
-    <w:abstractNumId w:val="21"/>
+    <w:abstractNumId w:val="22"/>
     <w:lvlOverride w:ilvl="0">
       <w:startOverride w:val="1"/>
     </w:lvlOverride>
@@ -15021,7 +15631,7 @@
     </w:lvlOverride>
   </w:num>
   <w:num w:numId="28">
-    <w:abstractNumId w:val="21"/>
+    <w:abstractNumId w:val="22"/>
     <w:lvlOverride w:ilvl="0">
       <w:startOverride w:val="1"/>
     </w:lvlOverride>
@@ -15051,7 +15661,7 @@
     </w:lvlOverride>
   </w:num>
   <w:num w:numId="29">
-    <w:abstractNumId w:val="21"/>
+    <w:abstractNumId w:val="22"/>
     <w:lvlOverride w:ilvl="0">
       <w:startOverride w:val="1"/>
     </w:lvlOverride>
@@ -15081,7 +15691,7 @@
     </w:lvlOverride>
   </w:num>
   <w:num w:numId="30">
-    <w:abstractNumId w:val="21"/>
+    <w:abstractNumId w:val="22"/>
     <w:lvlOverride w:ilvl="0">
       <w:startOverride w:val="1"/>
     </w:lvlOverride>
@@ -15111,7 +15721,7 @@
     </w:lvlOverride>
   </w:num>
   <w:num w:numId="31">
-    <w:abstractNumId w:val="21"/>
+    <w:abstractNumId w:val="22"/>
     <w:lvlOverride w:ilvl="0">
       <w:startOverride w:val="1"/>
     </w:lvlOverride>
@@ -15141,10 +15751,10 @@
     </w:lvlOverride>
   </w:num>
   <w:num w:numId="32">
-    <w:abstractNumId w:val="21"/>
+    <w:abstractNumId w:val="22"/>
   </w:num>
   <w:num w:numId="33">
-    <w:abstractNumId w:val="21"/>
+    <w:abstractNumId w:val="22"/>
     <w:lvlOverride w:ilvl="0">
       <w:startOverride w:val="1"/>
     </w:lvlOverride>
@@ -15174,13 +15784,16 @@
     </w:lvlOverride>
   </w:num>
   <w:num w:numId="34">
-    <w:abstractNumId w:val="8"/>
+    <w:abstractNumId w:val="9"/>
   </w:num>
   <w:num w:numId="35">
-    <w:abstractNumId w:val="26"/>
+    <w:abstractNumId w:val="27"/>
   </w:num>
   <w:num w:numId="36">
-    <w:abstractNumId w:val="12"/>
+    <w:abstractNumId w:val="13"/>
+  </w:num>
+  <w:num w:numId="37">
+    <w:abstractNumId w:val="7"/>
   </w:num>
 </w:numbering>
 </file>
@@ -19052,7 +19665,7 @@
 </file>
 
 <file path=customXml/itemProps1.xml><?xml version="1.0" encoding="utf-8"?>
-<ds:datastoreItem xmlns:ds="http://schemas.openxmlformats.org/officeDocument/2006/customXml" ds:itemID="{535585E7-F3E5-44FF-8A18-AA7F4869349B}">
+<ds:datastoreItem xmlns:ds="http://schemas.openxmlformats.org/officeDocument/2006/customXml" ds:itemID="{1D6416E0-C9FC-4DA5-833B-12A0C82DC329}">
   <ds:schemaRefs>
     <ds:schemaRef ds:uri="http://schemas.openxmlformats.org/officeDocument/2006/bibliography"/>
   </ds:schemaRefs>

</xml_diff>